<commit_message>
commit changes for system design
</commit_message>
<xml_diff>
--- a/Doc/System Design FBMJ.docx
+++ b/Doc/System Design FBMJ.docx
@@ -3,16 +3,36 @@
 <w:document xmlns:wpc="http://schemas.microsoft.com/office/word/2010/wordprocessingCanvas" xmlns:mc="http://schemas.openxmlformats.org/markup-compatibility/2006" xmlns:o="urn:schemas-microsoft-com:office:office" xmlns:r="http://schemas.openxmlformats.org/officeDocument/2006/relationships" xmlns:m="http://schemas.openxmlformats.org/officeDocument/2006/math" xmlns:v="urn:schemas-microsoft-com:vml" xmlns:wp14="http://schemas.microsoft.com/office/word/2010/wordprocessingDrawing" xmlns:wp="http://schemas.openxmlformats.org/drawingml/2006/wordprocessingDrawing" xmlns:w10="urn:schemas-microsoft-com:office:word" xmlns:w="http://schemas.openxmlformats.org/wordprocessingml/2006/main" xmlns:w14="http://schemas.microsoft.com/office/word/2010/wordml" xmlns:w15="http://schemas.microsoft.com/office/word/2012/wordml" xmlns:wpg="http://schemas.microsoft.com/office/word/2010/wordprocessingGroup" xmlns:wpi="http://schemas.microsoft.com/office/word/2010/wordprocessingInk" xmlns:wne="http://schemas.microsoft.com/office/word/2006/wordml" xmlns:wps="http://schemas.microsoft.com/office/word/2010/wordprocessingShape" mc:Ignorable="w14 w15 wp14">
   <w:body>
     <w:p>
-      <w:r>
+      <w:pPr>
+        <w:rPr>
+          <w:lang w:val="it-IT"/>
+        </w:rPr>
+      </w:pPr>
+      <w:r>
+        <w:rPr>
+          <w:lang w:val="it-IT"/>
+        </w:rPr>
         <w:t>System Design FBMJ</w:t>
       </w:r>
     </w:p>
-    <w:p/>
+    <w:p>
+      <w:pPr>
+        <w:rPr>
+          <w:lang w:val="it-IT"/>
+        </w:rPr>
+      </w:pPr>
+    </w:p>
     <w:p>
       <w:pPr>
         <w:pStyle w:val="Heading1"/>
-      </w:pPr>
-      <w:r>
+        <w:rPr>
+          <w:lang w:val="it-IT"/>
+        </w:rPr>
+      </w:pPr>
+      <w:r>
+        <w:rPr>
+          <w:lang w:val="it-IT"/>
+        </w:rPr>
         <w:t>Design POI</w:t>
       </w:r>
     </w:p>
@@ -133,19 +153,7 @@
           <w:rPr>
             <w:rStyle w:val="Hyperlink"/>
           </w:rPr>
-          <w:t>https://en.wikipedia.</w:t>
-        </w:r>
-        <w:r>
-          <w:rPr>
-            <w:rStyle w:val="Hyperlink"/>
-          </w:rPr>
-          <w:t>o</w:t>
-        </w:r>
-        <w:r>
-          <w:rPr>
-            <w:rStyle w:val="Hyperlink"/>
-          </w:rPr>
-          <w:t>rg/wiki/Space-filling_curve</w:t>
+          <w:t>https://en.wikipedia.org/wiki/Space-filling_curve</w:t>
         </w:r>
       </w:hyperlink>
     </w:p>
@@ -323,26 +331,9 @@
         <w:t>Web Crawler</w:t>
       </w:r>
     </w:p>
-    <w:p/>
-    <w:p>
-      <w:r>
-        <w:t xml:space="preserve">From </w:t>
-      </w:r>
-      <w:proofErr w:type="spellStart"/>
-      <w:r>
-        <w:t>Baobao</w:t>
-      </w:r>
-      <w:proofErr w:type="spellEnd"/>
-      <w:r>
-        <w:t xml:space="preserve"> – </w:t>
-      </w:r>
-      <w:proofErr w:type="spellStart"/>
-      <w:r>
-        <w:t>kecheng</w:t>
-      </w:r>
-      <w:proofErr w:type="spellEnd"/>
-      <w:r>
-        <w:t xml:space="preserve"> system design 2</w:t>
+    <w:p>
+      <w:r>
+        <w:t>Questions:</w:t>
       </w:r>
     </w:p>
     <w:p>
@@ -350,27 +341,11 @@
         <w:pStyle w:val="ListParagraph"/>
         <w:numPr>
           <w:ilvl w:val="0"/>
-          <w:numId w:val="3"/>
+          <w:numId w:val="9"/>
         </w:numPr>
       </w:pPr>
       <w:r>
-        <w:t xml:space="preserve">The high level structure of web crawler is tree structure, or graph structure. From one </w:t>
-      </w:r>
-      <w:proofErr w:type="spellStart"/>
-      <w:r>
-        <w:t>url</w:t>
-      </w:r>
-      <w:proofErr w:type="spellEnd"/>
-      <w:r>
-        <w:t xml:space="preserve"> we can find a set of potential sub-</w:t>
-      </w:r>
-      <w:proofErr w:type="spellStart"/>
-      <w:r>
-        <w:t>urls</w:t>
-      </w:r>
-      <w:proofErr w:type="spellEnd"/>
-      <w:r>
-        <w:t xml:space="preserve"> that we want to crawl.</w:t>
+        <w:t>What is the use case, input, output for the system?</w:t>
       </w:r>
     </w:p>
     <w:p>
@@ -378,11 +353,23 @@
         <w:pStyle w:val="ListParagraph"/>
         <w:numPr>
           <w:ilvl w:val="0"/>
-          <w:numId w:val="3"/>
+          <w:numId w:val="9"/>
         </w:numPr>
       </w:pPr>
-      <w:r>
-        <w:t>To monitor a simple crawler running on single machine and single thread we can use BFS.</w:t>
+    </w:p>
+    <w:p/>
+    <w:p/>
+    <w:p>
+      <w:pPr>
+        <w:pStyle w:val="Heading1"/>
+      </w:pPr>
+      <w:r>
+        <w:t>Hadoop Distributed File System (HDFS)</w:t>
+      </w:r>
+    </w:p>
+    <w:p>
+      <w:r>
+        <w:t xml:space="preserve">Files vs Blocks – </w:t>
       </w:r>
     </w:p>
     <w:p>
@@ -390,11 +377,11 @@
         <w:pStyle w:val="ListParagraph"/>
         <w:numPr>
           <w:ilvl w:val="0"/>
-          <w:numId w:val="3"/>
+          <w:numId w:val="4"/>
         </w:numPr>
       </w:pPr>
       <w:r>
-        <w:t>To run the crawler on multi-threads we can use producer-consumer pattern.</w:t>
+        <w:t>Data communication efficiency.</w:t>
       </w:r>
     </w:p>
     <w:p>
@@ -402,300 +389,2305 @@
         <w:pStyle w:val="ListParagraph"/>
         <w:numPr>
           <w:ilvl w:val="0"/>
-          <w:numId w:val="3"/>
+          <w:numId w:val="4"/>
         </w:numPr>
       </w:pPr>
       <w:r>
-        <w:t>To distribute the crawler on multiple machine, use hash (refer to system design 2).</w:t>
-      </w:r>
-      <w:bookmarkStart w:id="0" w:name="_GoBack"/>
-      <w:bookmarkEnd w:id="0"/>
+        <w:t>Improve data durability.</w:t>
+      </w:r>
+    </w:p>
+    <w:p>
+      <w:pPr>
+        <w:pStyle w:val="ListParagraph"/>
+        <w:numPr>
+          <w:ilvl w:val="0"/>
+          <w:numId w:val="4"/>
+        </w:numPr>
+      </w:pPr>
+      <w:r>
+        <w:t>More efficient memory and disk management – reduce memory fragmentation.</w:t>
+      </w:r>
+    </w:p>
+    <w:p>
+      <w:pPr>
+        <w:pStyle w:val="Heading1"/>
+      </w:pPr>
+      <w:r>
+        <w:t>Key-Value Store</w:t>
+      </w:r>
+    </w:p>
+    <w:p>
+      <w:r>
+        <w:t xml:space="preserve">On a single machine – </w:t>
+      </w:r>
+    </w:p>
+    <w:p>
+      <w:r>
+        <w:t>Questions:</w:t>
+      </w:r>
+    </w:p>
+    <w:p>
+      <w:pPr>
+        <w:pStyle w:val="ListParagraph"/>
+        <w:numPr>
+          <w:ilvl w:val="0"/>
+          <w:numId w:val="5"/>
+        </w:numPr>
+      </w:pPr>
+      <w:r>
+        <w:t>What is the key / value, any data or string data? -string</w:t>
+      </w:r>
+    </w:p>
+    <w:p>
+      <w:pPr>
+        <w:pStyle w:val="ListParagraph"/>
+        <w:numPr>
+          <w:ilvl w:val="0"/>
+          <w:numId w:val="5"/>
+        </w:numPr>
+      </w:pPr>
+      <w:r>
+        <w:t>Is it an object key/value store or string based? - string</w:t>
+      </w:r>
+    </w:p>
+    <w:p>
+      <w:pPr>
+        <w:pStyle w:val="ListParagraph"/>
+        <w:numPr>
+          <w:ilvl w:val="0"/>
+          <w:numId w:val="5"/>
+        </w:numPr>
+      </w:pPr>
+      <w:r>
+        <w:t>How much read/write query we get per day? – 10K/second request, 10% write</w:t>
+      </w:r>
+    </w:p>
+    <w:p>
+      <w:pPr>
+        <w:pStyle w:val="ListParagraph"/>
+        <w:numPr>
+          <w:ilvl w:val="0"/>
+          <w:numId w:val="5"/>
+        </w:numPr>
+      </w:pPr>
+      <w:r>
+        <w:t>How much memory/disk/cores on the machine?</w:t>
+      </w:r>
+      <w:r>
+        <w:t xml:space="preserve"> – 12G out of 16G RAM (memory), 16 Cores, 1TB disk.</w:t>
+      </w:r>
+    </w:p>
+    <w:p>
+      <w:pPr>
+        <w:pStyle w:val="ListParagraph"/>
+        <w:numPr>
+          <w:ilvl w:val="0"/>
+          <w:numId w:val="5"/>
+        </w:numPr>
+      </w:pPr>
+      <w:r>
+        <w:t>How big is the key and values? – average 1k</w:t>
+      </w:r>
     </w:p>
     <w:p/>
+    <w:p>
+      <w:r>
+        <w:t>Answer:</w:t>
+      </w:r>
+    </w:p>
+    <w:p>
+      <w:pPr>
+        <w:rPr>
+          <w:b/>
+          <w:bCs/>
+        </w:rPr>
+      </w:pPr>
+      <w:r>
+        <w:rPr>
+          <w:b/>
+          <w:bCs/>
+        </w:rPr>
+        <w:t xml:space="preserve">First, Justify that we cannot store all the data in memory </w:t>
+      </w:r>
+    </w:p>
+    <w:p>
+      <w:r>
+        <w:t>The data we can store in the memory per second is 10k * 10% * 1k = 1MB/s</w:t>
+      </w:r>
+    </w:p>
+    <w:p>
+      <w:r>
+        <w:t>So for 1 day we will write approximately 1Mb*3600 = 3.6GB</w:t>
+      </w:r>
+    </w:p>
+    <w:p>
+      <w:r>
+        <w:t>If we are given 12GB memory to store the data, it will saturate in 4 days.</w:t>
+      </w:r>
+    </w:p>
+    <w:p/>
+    <w:p>
+      <w:pPr>
+        <w:rPr>
+          <w:b/>
+          <w:bCs/>
+        </w:rPr>
+      </w:pPr>
+      <w:r>
+        <w:rPr>
+          <w:b/>
+          <w:bCs/>
+        </w:rPr>
+        <w:t>Second, suggest solution</w:t>
+      </w:r>
+    </w:p>
+    <w:p>
+      <w:r>
+        <w:t>We should make a design decision.</w:t>
+      </w:r>
+    </w:p>
+    <w:p>
+      <w:r>
+        <w:t>The first approach is we can use an eviction policy, which means we need to thick of a rule to remove data from memory.</w:t>
+      </w:r>
+      <w:r>
+        <w:t xml:space="preserve"> Like LRU or LFU.</w:t>
+      </w:r>
+    </w:p>
+    <w:p>
+      <w:r>
+        <w:lastRenderedPageBreak/>
+        <w:t>The second approach is to implementing a disk caching system. We will only keep the most recently used or most frequently used data in the memory while keep all other data on disk. But finally we may need some eviction policy to periodically remove the old data / unused data.</w:t>
+      </w:r>
+    </w:p>
+    <w:p/>
+    <w:p>
+      <w:pPr>
+        <w:rPr>
+          <w:b/>
+          <w:bCs/>
+        </w:rPr>
+      </w:pPr>
+      <w:r>
+        <w:rPr>
+          <w:b/>
+          <w:bCs/>
+        </w:rPr>
+        <w:t>Q: How do you decide whether to use LRU or LFU?</w:t>
+      </w:r>
+    </w:p>
+    <w:p>
+      <w:r>
+        <w:t>We can implement both LRU strategy and LRU strategy, do some experiment / test in the fields and decide which one is better for the system.</w:t>
+      </w:r>
+    </w:p>
+    <w:p/>
+    <w:p>
+      <w:pPr>
+        <w:rPr>
+          <w:b/>
+          <w:bCs/>
+        </w:rPr>
+      </w:pPr>
+      <w:r>
+        <w:rPr>
+          <w:b/>
+          <w:bCs/>
+        </w:rPr>
+        <w:t>Q: How do you design this disk caching system in order to m</w:t>
+      </w:r>
+      <w:r>
+        <w:rPr>
+          <w:b/>
+          <w:bCs/>
+        </w:rPr>
+        <w:t>ake it as efficient as possible?</w:t>
+      </w:r>
+    </w:p>
+    <w:p>
+      <w:r>
+        <w:t>I will group multiple entries into 10MB blocks. The reason being that this will improve</w:t>
+      </w:r>
+      <w:r>
+        <w:t xml:space="preserve"> the disk seek performance</w:t>
+      </w:r>
+      <w:r>
+        <w:t>, and we can build some disk defragmentation policy on top of each block.</w:t>
+      </w:r>
+    </w:p>
+    <w:p/>
+    <w:p>
+      <w:pPr>
+        <w:rPr>
+          <w:b/>
+          <w:bCs/>
+        </w:rPr>
+      </w:pPr>
+      <w:r>
+        <w:rPr>
+          <w:b/>
+          <w:bCs/>
+        </w:rPr>
+        <w:t>Q: What is the bottleneck of this design and how can you improve that?</w:t>
+      </w:r>
+    </w:p>
+    <w:p>
+      <w:r>
+        <w:t xml:space="preserve">For in-memory access : We can change key-value store to be multi-threaded. To achieve that we need to introduce some </w:t>
+      </w:r>
+      <w:proofErr w:type="spellStart"/>
+      <w:r>
+        <w:t>mutex</w:t>
+      </w:r>
+      <w:proofErr w:type="spellEnd"/>
+      <w:r>
+        <w:t>/locks. But the better idea is to distribute all the keys across all the available threads. We can either use the existing key-value hash function to decide which thread should handle which entry, or we can implement another hash function dedicated to distribute all the keys to available threads. By doing this, we can essentially remove locking for key-value access of the in memory entries.</w:t>
+      </w:r>
+    </w:p>
+    <w:p>
+      <w:r>
+        <w:t xml:space="preserve">For disk-caching: We can make use of </w:t>
+      </w:r>
+      <w:proofErr w:type="spellStart"/>
+      <w:r>
+        <w:rPr>
+          <w:color w:val="0070C0"/>
+        </w:rPr>
+        <w:t>ReaderWriter</w:t>
+      </w:r>
+      <w:proofErr w:type="spellEnd"/>
+      <w:r>
+        <w:rPr>
+          <w:color w:val="0070C0"/>
+        </w:rPr>
+        <w:t xml:space="preserve"> Lock</w:t>
+      </w:r>
+      <w:r>
+        <w:t xml:space="preserve"> given the access pattern is dominated by read operation.  So we can further reduce the locking overhead.</w:t>
+      </w:r>
+    </w:p>
+    <w:p/>
+    <w:p>
+      <w:pPr>
+        <w:rPr>
+          <w:b/>
+          <w:bCs/>
+        </w:rPr>
+      </w:pPr>
+      <w:r>
+        <w:rPr>
+          <w:b/>
+          <w:bCs/>
+        </w:rPr>
+        <w:t xml:space="preserve">Q: What if we have multiple machine? How do </w:t>
+      </w:r>
+      <w:r>
+        <w:rPr>
+          <w:b/>
+          <w:bCs/>
+        </w:rPr>
+        <w:t>you scale your current design to multiple machines?</w:t>
+      </w:r>
+    </w:p>
+    <w:p>
+      <w:r>
+        <w:t>We need to use consistent hash function to shard/horizontally partition key-value pairs to all available machines.</w:t>
+      </w:r>
+    </w:p>
+    <w:p/>
+    <w:p>
+      <w:pPr>
+        <w:rPr>
+          <w:b/>
+          <w:bCs/>
+        </w:rPr>
+      </w:pPr>
+      <w:r>
+        <w:rPr>
+          <w:b/>
+          <w:bCs/>
+        </w:rPr>
+        <w:t>Q: What is the communication protocol for this key-value access? TCP or UDP?</w:t>
+      </w:r>
+    </w:p>
+    <w:p>
+      <w:r>
+        <w:t xml:space="preserve">TCP/IP will have better accuracy for data while UDP may have higher throughput. Also this decision may depend on the existing technology stack and there is no need to reinvent the wheel. </w:t>
+      </w:r>
+    </w:p>
+    <w:p/>
+    <w:p>
+      <w:r>
+        <w:t xml:space="preserve">Some reference blogs- </w:t>
+      </w:r>
+    </w:p>
     <w:p>
       <w:hyperlink r:id="rId10" w:history="1">
         <w:r>
           <w:rPr>
             <w:rStyle w:val="Hyperlink"/>
           </w:rPr>
-          <w:t>http://blog.gainlo.co/index.php/2016/06/29/build-web-crawler/</w:t>
+          <w:t>http://blog.gainlo.co/index.php/2016/06/14/design-a-key-value-store-part-i/</w:t>
         </w:r>
       </w:hyperlink>
     </w:p>
     <w:p>
-      <w:r>
-        <w:t>Let’s talk about this popular system design interview question – How to build a web crawler?</w:t>
-      </w:r>
-    </w:p>
-    <w:p>
-      <w:r>
-        <w:t xml:space="preserve">Web crawlers are one of the most common used systems nowadays. The most popular example is that Google is using crawlers to collect information from all websites. Besides search engine, news websites need crawlers to </w:t>
-      </w:r>
-      <w:r>
-        <w:rPr>
-          <w:b/>
-          <w:bCs/>
-        </w:rPr>
-        <w:t>aggregate data sources</w:t>
-      </w:r>
-      <w:r>
-        <w:t>. It seems that whenever you want to aggregate a large amount of information, you may consider using crawlers.</w:t>
-      </w:r>
-    </w:p>
-    <w:p>
-      <w:r>
-        <w:t>There are quite a few factors when building a web crawler, especially when you want to scale the system. That’s why this has become one of the most popular system design interview questions. In this post, we are going to cover topics from basic crawler to large-scale crawler and discuss various questions you may be asked in an interview.</w:t>
+      <w:hyperlink r:id="rId11" w:history="1">
+        <w:r>
+          <w:rPr>
+            <w:rStyle w:val="Hyperlink"/>
+          </w:rPr>
+          <w:t>http://blog.gainlo.co/index.php/2016/06/21/design-key-value-store-part-ii/</w:t>
+        </w:r>
+      </w:hyperlink>
+    </w:p>
+    <w:p>
+      <w:hyperlink r:id="rId12" w:history="1">
+        <w:r>
+          <w:rPr>
+            <w:rStyle w:val="Hyperlink"/>
+          </w:rPr>
+          <w:t>http://blog.gainlo.co/index.php/2016/05/17/design-a-cache-system/</w:t>
+        </w:r>
+      </w:hyperlink>
+    </w:p>
+    <w:p>
+      <w:pPr>
+        <w:pStyle w:val="Heading1"/>
+      </w:pPr>
+      <w:proofErr w:type="spellStart"/>
+      <w:r>
+        <w:lastRenderedPageBreak/>
+        <w:t>Typeahead</w:t>
+      </w:r>
+      <w:proofErr w:type="spellEnd"/>
+    </w:p>
+    <w:p>
+      <w:pPr>
+        <w:pStyle w:val="Heading2"/>
+      </w:pPr>
+      <w:r>
+        <w:t>Features</w:t>
+      </w:r>
+    </w:p>
+    <w:p>
+      <w:pPr>
+        <w:rPr>
+          <w:b/>
+          <w:bCs/>
+        </w:rPr>
+      </w:pPr>
+      <w:r>
+        <w:rPr>
+          <w:b/>
+          <w:bCs/>
+        </w:rPr>
+        <w:t xml:space="preserve">Q: How many </w:t>
+      </w:r>
+      <w:proofErr w:type="spellStart"/>
+      <w:r>
+        <w:rPr>
+          <w:b/>
+          <w:bCs/>
+        </w:rPr>
+        <w:t>typeahead</w:t>
+      </w:r>
+      <w:proofErr w:type="spellEnd"/>
+      <w:r>
+        <w:rPr>
+          <w:b/>
+          <w:bCs/>
+        </w:rPr>
+        <w:t xml:space="preserve"> suggestions are to be provided? </w:t>
+      </w:r>
+    </w:p>
+    <w:p>
+      <w:r>
+        <w:t>Let's assume 5 for this case.</w:t>
+      </w:r>
+    </w:p>
+    <w:p>
+      <w:r>
+        <w:rPr>
+          <w:b/>
+          <w:bCs/>
+        </w:rPr>
+        <w:t xml:space="preserve">Q: Do we need to account for spelling mistakes ? </w:t>
+      </w:r>
+      <w:r>
+        <w:t xml:space="preserve"> </w:t>
+      </w:r>
+    </w:p>
+    <w:p>
+      <w:pPr>
+        <w:rPr>
+          <w:b/>
+          <w:bCs/>
+        </w:rPr>
+      </w:pPr>
+      <w:r>
+        <w:t xml:space="preserve">Example : Should typing </w:t>
+      </w:r>
+      <w:proofErr w:type="spellStart"/>
+      <w:r>
+        <w:t>mik</w:t>
+      </w:r>
+      <w:proofErr w:type="spellEnd"/>
+      <w:r>
+        <w:t xml:space="preserve"> give </w:t>
+      </w:r>
+      <w:proofErr w:type="spellStart"/>
+      <w:r>
+        <w:t>michael</w:t>
+      </w:r>
+      <w:proofErr w:type="spellEnd"/>
+      <w:r>
+        <w:t xml:space="preserve"> as a suggestion because </w:t>
+      </w:r>
+      <w:proofErr w:type="spellStart"/>
+      <w:r>
+        <w:t>michael</w:t>
+      </w:r>
+      <w:proofErr w:type="spellEnd"/>
+      <w:r>
+        <w:t xml:space="preserve"> is really popular as a query?</w:t>
+      </w:r>
+    </w:p>
+    <w:p>
+      <w:pPr>
+        <w:rPr>
+          <w:b/>
+          <w:bCs/>
+        </w:rPr>
+      </w:pPr>
+      <w:r>
+        <w:rPr>
+          <w:b/>
+          <w:bCs/>
+        </w:rPr>
+        <w:t xml:space="preserve">Q: What is the criteria for choosing the 5 suggestions ? </w:t>
+      </w:r>
+    </w:p>
+    <w:p>
+      <w:pPr>
+        <w:rPr>
+          <w:b/>
+          <w:bCs/>
+        </w:rPr>
+      </w:pPr>
+      <w:r>
+        <w:t>As the question suggests, all suggestions should have the typed phrase/query as the strict prefix. Now amongst those, the most relevant would be the most popular 5. Here, popularity of a query can be determined by the frequency of the query being searched in the past.</w:t>
+      </w:r>
+    </w:p>
+    <w:p>
+      <w:pPr>
+        <w:rPr>
+          <w:b/>
+          <w:bCs/>
+        </w:rPr>
+      </w:pPr>
+      <w:r>
+        <w:rPr>
+          <w:b/>
+          <w:bCs/>
+        </w:rPr>
+        <w:t xml:space="preserve">Q: Does the system need to be </w:t>
+      </w:r>
+      <w:proofErr w:type="spellStart"/>
+      <w:r>
+        <w:rPr>
+          <w:b/>
+          <w:bCs/>
+        </w:rPr>
+        <w:t>realtime</w:t>
+      </w:r>
+      <w:proofErr w:type="spellEnd"/>
+      <w:r>
+        <w:rPr>
+          <w:b/>
+          <w:bCs/>
+        </w:rPr>
+        <w:t xml:space="preserve"> ( For example, recent popular events like “Germany wins the FIFA </w:t>
+      </w:r>
+      <w:proofErr w:type="spellStart"/>
+      <w:r>
+        <w:rPr>
+          <w:b/>
+          <w:bCs/>
+        </w:rPr>
+        <w:t>worldcup</w:t>
+      </w:r>
+      <w:proofErr w:type="spellEnd"/>
+      <w:r>
+        <w:rPr>
+          <w:b/>
+          <w:bCs/>
+        </w:rPr>
+        <w:t xml:space="preserve">” starts showing up in results within minutes ). </w:t>
+      </w:r>
+    </w:p>
+    <w:p>
+      <w:r>
+        <w:t xml:space="preserve">Let's assume that it needs to be </w:t>
+      </w:r>
+      <w:proofErr w:type="spellStart"/>
+      <w:r>
+        <w:t>realtime</w:t>
+      </w:r>
+      <w:proofErr w:type="spellEnd"/>
+      <w:r>
+        <w:t>.</w:t>
+      </w:r>
+    </w:p>
+    <w:p>
+      <w:pPr>
+        <w:rPr>
+          <w:b/>
+          <w:bCs/>
+        </w:rPr>
+      </w:pPr>
+      <w:r>
+        <w:rPr>
+          <w:b/>
+          <w:bCs/>
+        </w:rPr>
+        <w:t xml:space="preserve">Q: Do we need to support personalization with the suggestions? ( My interests / queries affect the search suggestions shown to me). </w:t>
+      </w:r>
+    </w:p>
+    <w:p>
+      <w:r>
+        <w:t>Let's assume that we don’t need to support personalization</w:t>
       </w:r>
     </w:p>
     <w:p/>
     <w:p>
-      <w:r>
-        <w:t>#1 – Basic solution</w:t>
-      </w:r>
-    </w:p>
-    <w:p>
-      <w:r>
-        <w:t>How to build a rudimentary web crawler?</w:t>
-      </w:r>
-    </w:p>
-    <w:p>
-      <w:r>
-        <w:t>One simple idea we’ve talked about in 8 Things You Need to Know Before a System Design Interview is to start simple. Let’s focus on building a very rudimentary web crawler that runs on a single machine with single thread. With this simple solution, we can keep optimizing later on.</w:t>
-      </w:r>
-    </w:p>
-    <w:p>
-      <w:r>
-        <w:t>To crawler a single web page, all we need is to issue a HTTP GET request to the corresponding URL and parse the response data, which is kind of the core of a crawler. With that in mind, a basic web crawler can work like this:</w:t>
-      </w:r>
-    </w:p>
-    <w:p>
-      <w:r>
-        <w:t>Start with a URL pool that contains all the websites we want to crawl.</w:t>
-      </w:r>
-    </w:p>
-    <w:p>
-      <w:r>
-        <w:t>For each URL, issue a HTTP GET request to fetch the web page content.</w:t>
-      </w:r>
-    </w:p>
-    <w:p>
-      <w:r>
-        <w:t>Parse the content (usually HTML) and extract potential URLs that we want to crawl.</w:t>
-      </w:r>
-    </w:p>
-    <w:p>
-      <w:r>
-        <w:t>Add new URLs to the pool and keep crawling.</w:t>
-      </w:r>
-    </w:p>
-    <w:p>
-      <w:r>
+      <w:pPr>
+        <w:pStyle w:val="Heading2"/>
+      </w:pPr>
+      <w:r>
+        <w:t>Estimation</w:t>
+      </w:r>
+    </w:p>
+    <w:p>
+      <w:r>
+        <w:t xml:space="preserve">There are </w:t>
+      </w:r>
+      <w:proofErr w:type="spellStart"/>
+      <w:r>
+        <w:t>essentialy</w:t>
+      </w:r>
+      <w:proofErr w:type="spellEnd"/>
+      <w:r>
+        <w:t xml:space="preserve"> 2 parts to this system :</w:t>
+      </w:r>
+    </w:p>
+    <w:p>
+      <w:pPr>
+        <w:pStyle w:val="ListParagraph"/>
+        <w:numPr>
+          <w:ilvl w:val="0"/>
+          <w:numId w:val="11"/>
+        </w:numPr>
+      </w:pPr>
+      <w:r>
+        <w:t xml:space="preserve">Read - </w:t>
+      </w:r>
+      <w:r>
+        <w:t>Clients can query my system for top 5 suggestions given a query prefix.</w:t>
+      </w:r>
+    </w:p>
+    <w:p>
+      <w:pPr>
+        <w:pStyle w:val="ListParagraph"/>
+        <w:numPr>
+          <w:ilvl w:val="0"/>
+          <w:numId w:val="11"/>
+        </w:numPr>
+      </w:pPr>
+      <w:r>
+        <w:t xml:space="preserve">Write(update) - </w:t>
+      </w:r>
+      <w:r>
+        <w:t>Every search query done should feed into the system for an update.</w:t>
+      </w:r>
+    </w:p>
+    <w:p>
+      <w:r>
+        <w:t>Let</w:t>
+      </w:r>
+      <w:r>
+        <w:t>’</w:t>
+      </w:r>
+      <w:r>
+        <w:t>s estimate the volume of each.</w:t>
+      </w:r>
+    </w:p>
+    <w:p/>
+    <w:p>
+      <w:pPr>
+        <w:rPr>
+          <w:b/>
+          <w:bCs/>
+        </w:rPr>
+      </w:pPr>
+      <w:r>
+        <w:rPr>
+          <w:b/>
+          <w:bCs/>
+        </w:rPr>
+        <w:t>Q: How many search queries are done per day?</w:t>
+      </w:r>
+    </w:p>
+    <w:p>
+      <w:r>
+        <w:t>Assuming the scale of Google, we can expect around 2-4 Billion queries per day. 1</w:t>
+      </w:r>
+    </w:p>
+    <w:p>
+      <w:pPr>
+        <w:rPr>
+          <w:b/>
+          <w:bCs/>
+        </w:rPr>
+      </w:pPr>
+      <w:r>
+        <w:rPr>
+          <w:b/>
+          <w:bCs/>
+        </w:rPr>
+        <w:t>Q: How many queries per second should the system handle?</w:t>
+      </w:r>
+    </w:p>
+    <w:p>
+      <w:r>
+        <w:t xml:space="preserve">We can use the estimation from the last question here. </w:t>
+      </w:r>
+    </w:p>
+    <w:p>
+      <w:r>
+        <w:t xml:space="preserve">Total Number of queries : 4 Billion </w:t>
+      </w:r>
+    </w:p>
+    <w:p>
+      <w:r>
+        <w:t xml:space="preserve">Average length of query : 5 words = 25 letters ( Since </w:t>
+      </w:r>
+      <w:proofErr w:type="spellStart"/>
+      <w:r>
+        <w:t>avg</w:t>
+      </w:r>
+      <w:proofErr w:type="spellEnd"/>
+      <w:r>
+        <w:t xml:space="preserve"> length of </w:t>
+      </w:r>
+      <w:proofErr w:type="spellStart"/>
+      <w:r>
+        <w:t>english</w:t>
+      </w:r>
+      <w:proofErr w:type="spellEnd"/>
+      <w:r>
+        <w:t xml:space="preserve"> word is 5 letters ). </w:t>
+      </w:r>
+    </w:p>
+    <w:p>
+      <w:r>
+        <w:t xml:space="preserve">Assuming, every single keystroke results in a </w:t>
+      </w:r>
+      <w:proofErr w:type="spellStart"/>
+      <w:r>
+        <w:t>typeahead</w:t>
+      </w:r>
+      <w:proofErr w:type="spellEnd"/>
+      <w:r>
+        <w:t xml:space="preserve"> query, we are looking at an upper bound of 4 x 25 = 100 Billion queries per day. 1</w:t>
+      </w:r>
+    </w:p>
+    <w:p>
+      <w:pPr>
+        <w:rPr>
+          <w:b/>
+          <w:bCs/>
+        </w:rPr>
+      </w:pPr>
+      <w:r>
+        <w:rPr>
+          <w:b/>
+          <w:bCs/>
+        </w:rPr>
         <w:lastRenderedPageBreak/>
-        <w:t>It depends on the specific problem, sometimes we may have a separate system that generates URLs to crawl. For instance, a program can keep listening to RSS feeds and for every new article, it can add the URL into the crawling pool.</w:t>
+        <w:t>Q: How much data would we need to store?</w:t>
+      </w:r>
+    </w:p>
+    <w:p>
+      <w:r>
+        <w:t>Let</w:t>
+      </w:r>
+      <w:r>
+        <w:t>’</w:t>
+      </w:r>
+      <w:r>
+        <w:t xml:space="preserve">s first look at the amount of new data we generate every day. 15% of the search queries are new for Google ( ~500 Million new queries ). Assuming 25 letters on average per query, we will 12.5G new data per day. </w:t>
+      </w:r>
+    </w:p>
+    <w:p>
+      <w:r>
+        <w:t>Assuming, we have accumulated queries over the last 10 years, the size would be 12.5 * 365 * 10 G which is approximately 50TB.</w:t>
+      </w:r>
+    </w:p>
+    <w:p>
+      <w:pPr>
+        <w:pStyle w:val="Heading2"/>
+      </w:pPr>
+      <w:r>
+        <w:t>Design Goals</w:t>
+      </w:r>
+    </w:p>
+    <w:p>
+      <w:r>
+        <w:rPr>
+          <w:b/>
+          <w:bCs/>
+        </w:rPr>
+        <w:t>Latency</w:t>
+      </w:r>
+      <w:r>
+        <w:t xml:space="preserve"> - Is this problem very latency sensitive (Or in other words, Are requests with high latency and a failing request, equally bad?). For example, search </w:t>
+      </w:r>
+      <w:proofErr w:type="spellStart"/>
+      <w:r>
+        <w:t>typeahead</w:t>
+      </w:r>
+      <w:proofErr w:type="spellEnd"/>
+      <w:r>
+        <w:t xml:space="preserve"> suggestions are useless if they take more than a second.</w:t>
+      </w:r>
+    </w:p>
+    <w:p>
+      <w:r>
+        <w:rPr>
+          <w:b/>
+          <w:bCs/>
+        </w:rPr>
+        <w:t>Consistency</w:t>
+      </w:r>
+      <w:r>
+        <w:t xml:space="preserve"> - Does this problem require tight consistency? Or is it okay if things are eventually consistent?</w:t>
+      </w:r>
+    </w:p>
+    <w:p>
+      <w:r>
+        <w:rPr>
+          <w:b/>
+          <w:bCs/>
+        </w:rPr>
+        <w:t>Availability</w:t>
+      </w:r>
+      <w:r>
+        <w:t xml:space="preserve"> - Does this problem require 100% availability?</w:t>
+      </w:r>
+    </w:p>
+    <w:p>
+      <w:pPr>
+        <w:rPr>
+          <w:b/>
+          <w:bCs/>
+        </w:rPr>
+      </w:pPr>
+      <w:r>
+        <w:rPr>
+          <w:b/>
+          <w:bCs/>
+        </w:rPr>
+        <w:t>Q: Is Latency a very important metric for us?</w:t>
+      </w:r>
+    </w:p>
+    <w:p>
+      <w:r>
+        <w:t xml:space="preserve">A big Yes. Search </w:t>
+      </w:r>
+      <w:proofErr w:type="spellStart"/>
+      <w:r>
+        <w:t>typeahead</w:t>
+      </w:r>
+      <w:proofErr w:type="spellEnd"/>
+      <w:r>
+        <w:t xml:space="preserve"> almost competes with typing speed and hence needs to have a really low latency. 0</w:t>
+      </w:r>
+    </w:p>
+    <w:p>
+      <w:pPr>
+        <w:rPr>
+          <w:b/>
+          <w:bCs/>
+        </w:rPr>
+      </w:pPr>
+      <w:r>
+        <w:rPr>
+          <w:b/>
+          <w:bCs/>
+        </w:rPr>
+        <w:t>Q: How important is Consistency for us?</w:t>
+      </w:r>
+    </w:p>
+    <w:p>
+      <w:r>
+        <w:t xml:space="preserve">Not really important. If 2 people see different top 5 suggestions which are on the same scale of popularity, </w:t>
+      </w:r>
+      <w:proofErr w:type="spellStart"/>
+      <w:r>
+        <w:t>its</w:t>
+      </w:r>
+      <w:proofErr w:type="spellEnd"/>
+      <w:r>
+        <w:t xml:space="preserve"> not the end of the world. I, as a product owner, am happy as long as the results become eventually consistent. 0</w:t>
+      </w:r>
+    </w:p>
+    <w:p>
+      <w:pPr>
+        <w:rPr>
+          <w:b/>
+          <w:bCs/>
+        </w:rPr>
+      </w:pPr>
+      <w:r>
+        <w:rPr>
+          <w:b/>
+          <w:bCs/>
+        </w:rPr>
+        <w:t>Q: How important is Availability for us?</w:t>
+      </w:r>
+    </w:p>
+    <w:p>
+      <w:r>
+        <w:t xml:space="preserve">Very important. If search </w:t>
+      </w:r>
+      <w:proofErr w:type="spellStart"/>
+      <w:r>
+        <w:t>typeahead</w:t>
+      </w:r>
+      <w:proofErr w:type="spellEnd"/>
+      <w:r>
+        <w:t xml:space="preserve"> is not available, the site would still keep working. However, it will lead to a much degraded experience.</w:t>
+      </w:r>
+    </w:p>
+    <w:p>
+      <w:pPr>
+        <w:pStyle w:val="Heading2"/>
+      </w:pPr>
+    </w:p>
+    <w:p>
+      <w:pPr>
+        <w:pStyle w:val="Heading2"/>
+        <w:rPr>
+          <w:bCs/>
+        </w:rPr>
+      </w:pPr>
+      <w:r>
+        <w:rPr>
+          <w:bCs/>
+        </w:rPr>
+        <w:t>Skeleton of the design</w:t>
+      </w:r>
+    </w:p>
+    <w:p>
+      <w:r>
+        <w:t xml:space="preserve">As discussed before, there are essentially 2 parts to this system : </w:t>
+      </w:r>
+    </w:p>
+    <w:p>
+      <w:pPr>
+        <w:pStyle w:val="ListParagraph"/>
+        <w:numPr>
+          <w:ilvl w:val="0"/>
+          <w:numId w:val="12"/>
+        </w:numPr>
+      </w:pPr>
+      <w:r>
+        <w:t>Given a query, give me 5 most frequent search terms with the query as strict prefix</w:t>
+      </w:r>
+    </w:p>
+    <w:p>
+      <w:pPr>
+        <w:pStyle w:val="ListParagraph"/>
+        <w:numPr>
+          <w:ilvl w:val="0"/>
+          <w:numId w:val="12"/>
+        </w:numPr>
+      </w:pPr>
+      <w:r>
+        <w:t>Given a search term, update the frequencies.</w:t>
       </w:r>
     </w:p>
     <w:p/>
     <w:p>
-      <w:r>
-        <w:t>#2 – Scale issues</w:t>
-      </w:r>
-    </w:p>
-    <w:p>
-      <w:r>
-        <w:t>As is known to all, any system will face a bunch of issues after scaling. In a web crawler, there are tons of things that can make it wrong when scaling the system to multiple machines.</w:t>
+      <w:pPr>
+        <w:rPr>
+          <w:b/>
+          <w:bCs/>
+        </w:rPr>
+      </w:pPr>
+      <w:r>
+        <w:rPr>
+          <w:b/>
+          <w:bCs/>
+        </w:rPr>
+        <w:t>Q: What would the API look like for the client?</w:t>
+      </w:r>
+    </w:p>
+    <w:p>
+      <w:r>
+        <w:t xml:space="preserve">Read: List(string) </w:t>
+      </w:r>
+      <w:proofErr w:type="spellStart"/>
+      <w:r>
+        <w:t>getTopSuggestions</w:t>
+      </w:r>
+      <w:proofErr w:type="spellEnd"/>
+      <w:r>
+        <w:t xml:space="preserve">(string </w:t>
+      </w:r>
+      <w:proofErr w:type="spellStart"/>
+      <w:r>
+        <w:t>currentQuery</w:t>
+      </w:r>
+      <w:proofErr w:type="spellEnd"/>
+      <w:r>
+        <w:t xml:space="preserve">) </w:t>
+      </w:r>
+    </w:p>
+    <w:p>
+      <w:r>
+        <w:t xml:space="preserve">Write: void </w:t>
+      </w:r>
+      <w:proofErr w:type="spellStart"/>
+      <w:r>
+        <w:t>updateSuggestions</w:t>
+      </w:r>
+      <w:proofErr w:type="spellEnd"/>
+      <w:r>
+        <w:t xml:space="preserve">(string </w:t>
+      </w:r>
+      <w:proofErr w:type="spellStart"/>
+      <w:r>
+        <w:t>searchTerm</w:t>
+      </w:r>
+      <w:proofErr w:type="spellEnd"/>
+      <w:r>
+        <w:t>)</w:t>
       </w:r>
     </w:p>
     <w:p/>
     <w:p>
-      <w:r>
-        <w:t>Before jumping to the next session, please spend a couple of minutes thinking about what can be bottlenecks of a distributed web crawler and how would you solve them. In rest of the post, we are going to talk about several major issues with solutions.</w:t>
+      <w:pPr>
+        <w:rPr>
+          <w:b/>
+          <w:bCs/>
+        </w:rPr>
+      </w:pPr>
+      <w:r>
+        <w:rPr>
+          <w:b/>
+          <w:bCs/>
+        </w:rPr>
+        <w:lastRenderedPageBreak/>
+        <w:t>Q: What is a good data structure to store my search queries so that I can quickly retrieve the top 5 most popular queries?</w:t>
+      </w:r>
+    </w:p>
+    <w:p>
+      <w:r>
+        <w:t xml:space="preserve">For this question, we need to figure out top queries with another string as strict prefix. If you have dealt with enough string questions, you would realize a prefix tree (or </w:t>
+      </w:r>
+      <w:proofErr w:type="spellStart"/>
+      <w:r>
+        <w:t>trie</w:t>
+      </w:r>
+      <w:proofErr w:type="spellEnd"/>
+      <w:r>
+        <w:t xml:space="preserve">) would be a perfect fit here. </w:t>
+      </w:r>
+    </w:p>
+    <w:p>
+      <w:r>
+        <w:t>Devil however lies in the details. We will dig deeper into the nitty gritty of this in the next section.</w:t>
       </w:r>
     </w:p>
     <w:p/>
     <w:p>
-      <w:r>
-        <w:t>#3 – Crawling frequency</w:t>
-      </w:r>
-    </w:p>
-    <w:p>
-      <w:r>
-        <w:t>How often will you crawl a website?</w:t>
-      </w:r>
-    </w:p>
-    <w:p>
-      <w:r>
-        <w:t>This may not sound like a big deal unless the system comes to certain scales and you need very fresh content. For example, if you want to get the latest news from last hour, your crawler may need to keep crawling the news website every hour. But what’s wrong with this?</w:t>
-      </w:r>
-    </w:p>
-    <w:p>
-      <w:r>
-        <w:t>For some small websites, it’s very likely that their servers cannot handle such frequent request. One approach is to follow the robot.txt of each site. For people who don’t know what robot.txt is, basically it’s a standard used by websites to communicate with web crawlers. It can specify things like what files should not be crawled and most web crawlers will follow the configuration. In addition, you can have different crawl frequency for different websites. Usually, there are only a few sites that need to be crawled multiple times per day.</w:t>
-      </w:r>
+      <w:pPr>
+        <w:rPr>
+          <w:b/>
+          <w:bCs/>
+        </w:rPr>
+      </w:pPr>
+      <w:r>
+        <w:rPr>
+          <w:b/>
+          <w:bCs/>
+        </w:rPr>
+        <w:t>Q: How would a typical read query look like?</w:t>
+      </w:r>
+    </w:p>
+    <w:p>
+      <w:r>
+        <w:t xml:space="preserve">Components: </w:t>
+      </w:r>
+    </w:p>
+    <w:p>
+      <w:r>
+        <w:t xml:space="preserve">Client ( Mobile app / Browser, </w:t>
+      </w:r>
+      <w:proofErr w:type="spellStart"/>
+      <w:r>
+        <w:t>etc</w:t>
+      </w:r>
+      <w:proofErr w:type="spellEnd"/>
+      <w:r>
+        <w:t xml:space="preserve"> ) which calls </w:t>
+      </w:r>
+      <w:proofErr w:type="spellStart"/>
+      <w:r>
+        <w:t>getTopSuggestions</w:t>
+      </w:r>
+      <w:proofErr w:type="spellEnd"/>
+      <w:r>
+        <w:t>(</w:t>
+      </w:r>
+      <w:proofErr w:type="spellStart"/>
+      <w:r>
+        <w:t>currentQuery</w:t>
+      </w:r>
+      <w:proofErr w:type="spellEnd"/>
+      <w:r>
+        <w:t>)</w:t>
+      </w:r>
+    </w:p>
+    <w:p>
+      <w:r>
+        <w:t>Application server which interprets the API call and queries the database for the corresponding top 5 queries.</w:t>
+      </w:r>
+    </w:p>
+    <w:p>
+      <w:r>
+        <w:t xml:space="preserve">Database server which looks up the top queries in the </w:t>
+      </w:r>
+      <w:proofErr w:type="spellStart"/>
+      <w:r>
+        <w:t>trie</w:t>
+      </w:r>
+      <w:proofErr w:type="spellEnd"/>
+      <w:r>
+        <w:t>.</w:t>
+      </w:r>
+    </w:p>
+    <w:p>
+      <w:r>
+        <w:rPr>
+          <w:noProof/>
+          <w:lang w:eastAsia="zh-TW"/>
+        </w:rPr>
+        <w:drawing>
+          <wp:inline distT="0" distB="0" distL="0" distR="0" wp14:anchorId="10D4C862" wp14:editId="10F421DC">
+            <wp:extent cx="5943600" cy="2732405"/>
+            <wp:effectExtent l="0" t="0" r="0" b="0"/>
+            <wp:docPr id="1" name="Picture 1"/>
+            <wp:cNvGraphicFramePr>
+              <a:graphicFrameLocks xmlns:a="http://schemas.openxmlformats.org/drawingml/2006/main" noChangeAspect="1"/>
+            </wp:cNvGraphicFramePr>
+            <a:graphic xmlns:a="http://schemas.openxmlformats.org/drawingml/2006/main">
+              <a:graphicData uri="http://schemas.openxmlformats.org/drawingml/2006/picture">
+                <pic:pic xmlns:pic="http://schemas.openxmlformats.org/drawingml/2006/picture">
+                  <pic:nvPicPr>
+                    <pic:cNvPr id="1" name=""/>
+                    <pic:cNvPicPr/>
+                  </pic:nvPicPr>
+                  <pic:blipFill>
+                    <a:blip r:embed="rId13"/>
+                    <a:stretch>
+                      <a:fillRect/>
+                    </a:stretch>
+                  </pic:blipFill>
+                  <pic:spPr>
+                    <a:xfrm>
+                      <a:off x="0" y="0"/>
+                      <a:ext cx="5943600" cy="2732405"/>
+                    </a:xfrm>
+                    <a:prstGeom prst="rect">
+                      <a:avLst/>
+                    </a:prstGeom>
+                  </pic:spPr>
+                </pic:pic>
+              </a:graphicData>
+            </a:graphic>
+          </wp:inline>
+        </w:drawing>
+      </w:r>
+    </w:p>
+    <w:p>
+      <w:pPr>
+        <w:rPr>
+          <w:b/>
+          <w:bCs/>
+        </w:rPr>
+      </w:pPr>
+    </w:p>
+    <w:p>
+      <w:pPr>
+        <w:rPr>
+          <w:b/>
+          <w:bCs/>
+        </w:rPr>
+      </w:pPr>
+      <w:r>
+        <w:rPr>
+          <w:b/>
+          <w:bCs/>
+        </w:rPr>
+        <w:t>Q: How would a typical write query look like?</w:t>
+      </w:r>
+    </w:p>
+    <w:p>
+      <w:r>
+        <w:t xml:space="preserve">Components: </w:t>
+      </w:r>
+    </w:p>
+    <w:p>
+      <w:r>
+        <w:t xml:space="preserve">Client ( Mobile app / Browser, </w:t>
+      </w:r>
+      <w:proofErr w:type="spellStart"/>
+      <w:r>
+        <w:t>etc</w:t>
+      </w:r>
+      <w:proofErr w:type="spellEnd"/>
+      <w:r>
+        <w:t xml:space="preserve"> ) which calls </w:t>
+      </w:r>
+      <w:proofErr w:type="spellStart"/>
+      <w:r>
+        <w:t>updateSuggestions</w:t>
+      </w:r>
+      <w:proofErr w:type="spellEnd"/>
+      <w:r>
+        <w:t>(</w:t>
+      </w:r>
+      <w:proofErr w:type="spellStart"/>
+      <w:r>
+        <w:t>searchTerm</w:t>
+      </w:r>
+      <w:proofErr w:type="spellEnd"/>
+      <w:r>
+        <w:t>)</w:t>
+      </w:r>
+    </w:p>
+    <w:p>
+      <w:r>
+        <w:t xml:space="preserve">Application server which interprets the API call and forwards the </w:t>
+      </w:r>
+      <w:proofErr w:type="spellStart"/>
+      <w:r>
+        <w:t>searchTerm</w:t>
+      </w:r>
+      <w:proofErr w:type="spellEnd"/>
+      <w:r>
+        <w:t xml:space="preserve"> to database for update.</w:t>
+      </w:r>
+    </w:p>
+    <w:p>
+      <w:r>
+        <w:t xml:space="preserve">Database server which updates its </w:t>
+      </w:r>
+      <w:proofErr w:type="spellStart"/>
+      <w:r>
+        <w:t>trie</w:t>
+      </w:r>
+      <w:proofErr w:type="spellEnd"/>
+      <w:r>
+        <w:t xml:space="preserve"> using the </w:t>
+      </w:r>
+      <w:proofErr w:type="spellStart"/>
+      <w:r>
+        <w:t>searchTerm</w:t>
+      </w:r>
+      <w:proofErr w:type="spellEnd"/>
     </w:p>
     <w:p/>
-    <w:p>
-      <w:r>
-        <w:t xml:space="preserve">#4 – </w:t>
-      </w:r>
-      <w:proofErr w:type="spellStart"/>
-      <w:r>
-        <w:t>Dedup</w:t>
-      </w:r>
-      <w:proofErr w:type="spellEnd"/>
-    </w:p>
-    <w:p>
-      <w:r>
-        <w:t xml:space="preserve">In a single machine, you can keep the URL pool in memory and remove duplicate entries. However, things become more complicated in a distributed system. Basically multiple crawlers may extract the same URL from different web pages and they all want to add this URL to the URL pool. Of course, it doesn’t make sense to crawl the same page multiple times. So how can we </w:t>
-      </w:r>
-      <w:proofErr w:type="spellStart"/>
-      <w:r>
-        <w:t>dedup</w:t>
-      </w:r>
-      <w:proofErr w:type="spellEnd"/>
-      <w:r>
-        <w:t xml:space="preserve"> these URLs?</w:t>
-      </w:r>
-    </w:p>
-    <w:p>
-      <w:r>
-        <w:t xml:space="preserve">One common approach is to use </w:t>
-      </w:r>
-      <w:r>
-        <w:rPr>
-          <w:b/>
-          <w:bCs/>
-        </w:rPr>
-        <w:t>Bloom Filter</w:t>
-      </w:r>
-      <w:r>
-        <w:t>. In a nutshell, a bloom filter is a space-efficient system that allows you to test if an element is in a set. However, it may have false positive. In other words, if a bloom filter can tell you either a URL is definitely not in the pool or it probably in the pool.</w:t>
-      </w:r>
-    </w:p>
-    <w:p>
-      <w:r>
-        <w:t xml:space="preserve">To briefly explain how bloom filter works, an empty bloom filter is a bit array of m bits (all 0). There are also k hash functions that map each element to one of the m bits. So when we add a new element (URL) into the bloom filter, we will get k bits from the hash functions and set all of them to 1. Thus, when we check the existence of an element, we first get the k bits for it and if any of them is not 1, we know </w:t>
-      </w:r>
-      <w:r>
+    <w:p/>
+    <w:p>
+      <w:r>
+        <w:rPr>
+          <w:noProof/>
+          <w:lang w:eastAsia="zh-TW"/>
+        </w:rPr>
         <w:lastRenderedPageBreak/>
-        <w:t>immediately that the element doesn’t exist. However, if all of the k bits are 1, this can come from the combination of several other elements.</w:t>
-      </w:r>
-    </w:p>
-    <w:p>
-      <w:r>
-        <w:t>Bloom filter is a very commonly used technique and it’s the perfect solution for deduping URLs in a web crawler.</w:t>
+        <w:drawing>
+          <wp:inline distT="0" distB="0" distL="0" distR="0" wp14:anchorId="4D9D6FCC" wp14:editId="5950CE0B">
+            <wp:extent cx="5943600" cy="2635250"/>
+            <wp:effectExtent l="0" t="0" r="0" b="0"/>
+            <wp:docPr id="2" name="Picture 2"/>
+            <wp:cNvGraphicFramePr>
+              <a:graphicFrameLocks xmlns:a="http://schemas.openxmlformats.org/drawingml/2006/main" noChangeAspect="1"/>
+            </wp:cNvGraphicFramePr>
+            <a:graphic xmlns:a="http://schemas.openxmlformats.org/drawingml/2006/main">
+              <a:graphicData uri="http://schemas.openxmlformats.org/drawingml/2006/picture">
+                <pic:pic xmlns:pic="http://schemas.openxmlformats.org/drawingml/2006/picture">
+                  <pic:nvPicPr>
+                    <pic:cNvPr id="1" name=""/>
+                    <pic:cNvPicPr/>
+                  </pic:nvPicPr>
+                  <pic:blipFill>
+                    <a:blip r:embed="rId14"/>
+                    <a:stretch>
+                      <a:fillRect/>
+                    </a:stretch>
+                  </pic:blipFill>
+                  <pic:spPr>
+                    <a:xfrm>
+                      <a:off x="0" y="0"/>
+                      <a:ext cx="5943600" cy="2635250"/>
+                    </a:xfrm>
+                    <a:prstGeom prst="rect">
+                      <a:avLst/>
+                    </a:prstGeom>
+                  </pic:spPr>
+                </pic:pic>
+              </a:graphicData>
+            </a:graphic>
+          </wp:inline>
+        </w:drawing>
+      </w:r>
+    </w:p>
+    <w:p>
+      <w:pPr>
+        <w:pStyle w:val="Heading2"/>
+      </w:pPr>
+      <w:r>
+        <w:t>Deep Dive</w:t>
+      </w:r>
+    </w:p>
+    <w:p>
+      <w:r>
+        <w:t>Let</w:t>
+      </w:r>
+      <w:r>
+        <w:t>’</w:t>
+      </w:r>
+      <w:r>
+        <w:t xml:space="preserve">s dig deeper into every component one by one. </w:t>
+      </w:r>
+    </w:p>
+    <w:p>
+      <w:pPr>
+        <w:rPr>
+          <w:b/>
+          <w:bCs/>
+        </w:rPr>
+      </w:pPr>
+      <w:r>
+        <w:rPr>
+          <w:b/>
+          <w:bCs/>
+        </w:rPr>
+        <w:t>Application layer:</w:t>
+      </w:r>
+    </w:p>
+    <w:p>
+      <w:r>
+        <w:t>Think about all details/</w:t>
+      </w:r>
+      <w:proofErr w:type="spellStart"/>
+      <w:r>
+        <w:t>gotchas</w:t>
+      </w:r>
+      <w:proofErr w:type="spellEnd"/>
+      <w:r>
+        <w:t xml:space="preserve"> yourself before beginning. </w:t>
+      </w:r>
+    </w:p>
+    <w:p>
+      <w:pPr>
+        <w:rPr>
+          <w:b/>
+          <w:bCs/>
+        </w:rPr>
+      </w:pPr>
+      <w:r>
+        <w:rPr>
+          <w:b/>
+          <w:bCs/>
+        </w:rPr>
+        <w:t>Q: How would you take care of application layer fault tolerance?</w:t>
+      </w:r>
+    </w:p>
+    <w:p>
+      <w:pPr>
+        <w:ind w:left="720"/>
+        <w:rPr>
+          <w:b/>
+          <w:bCs/>
+        </w:rPr>
+      </w:pPr>
+      <w:r>
+        <w:rPr>
+          <w:b/>
+          <w:bCs/>
+        </w:rPr>
+        <w:t>Q: How do we handle the case wher</w:t>
+      </w:r>
+      <w:r>
+        <w:rPr>
+          <w:b/>
+          <w:bCs/>
+        </w:rPr>
+        <w:t xml:space="preserve">e our application server dies? </w:t>
+      </w:r>
+    </w:p>
+    <w:p>
+      <w:pPr>
+        <w:ind w:left="720"/>
+      </w:pPr>
+      <w:r>
+        <w:t>The simplest thing that could be done here is to have multiple application server. They do not store any data (stateless) and all of them behave the exact same way when up. So, if one of them goes down, we still have other application servers who would keep the site running.</w:t>
       </w:r>
     </w:p>
     <w:p/>
     <w:p>
-      <w:r>
-        <w:t>#5 – Parsing</w:t>
-      </w:r>
-    </w:p>
-    <w:p>
-      <w:r>
-        <w:t>After fetching the response data from the site, the next step is to parse the data (usually HTML) to extract the information we care about. This sounds like a simple thing, however, it can be quite hard to make it robust.</w:t>
+      <w:pPr>
+        <w:ind w:left="720"/>
+        <w:rPr>
+          <w:b/>
+          <w:bCs/>
+        </w:rPr>
+      </w:pPr>
+      <w:r>
+        <w:rPr>
+          <w:b/>
+          <w:bCs/>
+        </w:rPr>
+        <w:t>Q: How does our client know which application servers to talk to. How does it know which application servers have gone down and</w:t>
+      </w:r>
+      <w:r>
+        <w:rPr>
+          <w:b/>
+          <w:bCs/>
+        </w:rPr>
+        <w:t xml:space="preserve"> which ones are still working? </w:t>
+      </w:r>
+    </w:p>
+    <w:p>
+      <w:pPr>
+        <w:ind w:left="720"/>
+      </w:pPr>
+      <w:r>
+        <w:t>We introduce load balancers. Load balancers are a set of machines (an order of magnitude lower in number) which track the set of application servers which are active ( not gone down ). Client can send request to any of the load balancers who then forward the request to one of the working application servers randomly.</w:t>
       </w:r>
     </w:p>
     <w:p/>
     <w:p>
       <w:r>
-        <w:t>The challenge is that you will always find strange markups, URLs etc. in the HTML code and it’s hard to cover all corner cases. For instance, you may need to handle encode/decode issue when the HTML contains non-</w:t>
-      </w:r>
-      <w:proofErr w:type="spellStart"/>
-      <w:r>
-        <w:t>unicode</w:t>
-      </w:r>
-      <w:proofErr w:type="spellEnd"/>
-      <w:r>
-        <w:t xml:space="preserve"> characters. In addition, when the web page contains images, videos or even PDF, it can also cause weird behaviors.</w:t>
-      </w:r>
-    </w:p>
-    <w:p>
-      <w:r>
-        <w:t xml:space="preserve">In addition, some web pages are all rendered through </w:t>
-      </w:r>
-      <w:proofErr w:type="spellStart"/>
-      <w:r>
-        <w:t>Javascript</w:t>
-      </w:r>
-      <w:proofErr w:type="spellEnd"/>
-      <w:r>
-        <w:t xml:space="preserve"> like using AngularJS, your crawler may not be able</w:t>
-      </w:r>
-      <w:r>
+        <w:t>If we have only one application server machine, our whole service would become unavailable. Machines will fail and so will network. So, we need to plan for those events. Multiple application server machines along with load balancer is the way to go. 0</w:t>
+      </w:r>
+    </w:p>
+    <w:p>
+      <w:pPr>
+        <w:rPr>
+          <w:b/>
+          <w:bCs/>
+        </w:rPr>
+      </w:pPr>
+      <w:r>
+        <w:rPr>
+          <w:b/>
+          <w:bCs/>
+        </w:rPr>
+        <w:t>Database layer:</w:t>
+      </w:r>
+    </w:p>
+    <w:p/>
+    <w:p>
+      <w:r>
+        <w:lastRenderedPageBreak/>
+        <w:t xml:space="preserve">Let's first dig deeper into the </w:t>
+      </w:r>
+      <w:proofErr w:type="spellStart"/>
+      <w:r>
+        <w:t>trie</w:t>
+      </w:r>
+      <w:proofErr w:type="spellEnd"/>
+      <w:r>
+        <w:t xml:space="preserve"> we talked about earlier.</w:t>
+      </w:r>
+    </w:p>
+    <w:p/>
+    <w:p>
+      <w:pPr>
+        <w:rPr>
+          <w:b/>
+          <w:bCs/>
+        </w:rPr>
+      </w:pPr>
+      <w:r>
+        <w:rPr>
+          <w:b/>
+          <w:bCs/>
+        </w:rPr>
+        <w:t xml:space="preserve">Q: How would a read query on the </w:t>
+      </w:r>
+      <w:proofErr w:type="spellStart"/>
+      <w:r>
+        <w:rPr>
+          <w:b/>
+          <w:bCs/>
+        </w:rPr>
+        <w:t>trie</w:t>
+      </w:r>
+      <w:proofErr w:type="spellEnd"/>
+      <w:r>
+        <w:rPr>
+          <w:b/>
+          <w:bCs/>
+        </w:rPr>
+        <w:t xml:space="preserve"> work?</w:t>
+      </w:r>
+    </w:p>
+    <w:p>
+      <w:r>
+        <w:t xml:space="preserve">The read query would require us to fetch the top 5 results per query. A traditional </w:t>
+      </w:r>
+      <w:proofErr w:type="spellStart"/>
+      <w:r>
+        <w:t>trie</w:t>
+      </w:r>
+      <w:proofErr w:type="spellEnd"/>
+      <w:r>
+        <w:t xml:space="preserve"> would store the frequency of the search term ending on the node n1 at n1. In such a </w:t>
+      </w:r>
+      <w:proofErr w:type="spellStart"/>
+      <w:r>
+        <w:t>trie</w:t>
+      </w:r>
+      <w:proofErr w:type="spellEnd"/>
+      <w:r>
+        <w:t xml:space="preserve">, how do we get the 5 most frequent queries which have the search term as strict prefix. Obviously, all such frequent queries would be the terms in the subtree under n1 ( as shown in diagram ). </w:t>
+      </w:r>
+    </w:p>
+    <w:p>
+      <w:r>
+        <w:t xml:space="preserve">So, a </w:t>
+      </w:r>
+      <w:proofErr w:type="spellStart"/>
+      <w:r>
+        <w:t>bruteforce</w:t>
+      </w:r>
+      <w:proofErr w:type="spellEnd"/>
+      <w:r>
+        <w:t xml:space="preserve"> way is to scan all the nodes in the subtree and find the 5 most frequent. </w:t>
+      </w:r>
+      <w:proofErr w:type="spellStart"/>
+      <w:r>
+        <w:t>Lets</w:t>
+      </w:r>
+      <w:proofErr w:type="spellEnd"/>
+      <w:r>
+        <w:t xml:space="preserve"> estimate the number of nodes we will have to scan this way. </w:t>
+      </w:r>
+    </w:p>
+    <w:p>
+      <w:r>
+        <w:t>Let</w:t>
+      </w:r>
+      <w:r>
+        <w:t>’</w:t>
+      </w:r>
+      <w:r>
+        <w:t>s say, the user just typed one letter ‘a’. In such a case, we would end up scanning all queries which begin with ‘a’. As we discussed earlier, this would mean scanning terabytes of data which is clearly very time taking and inefficient. Also, the high latency does not align with our design goals.</w:t>
+      </w:r>
+    </w:p>
+    <w:p>
+      <w:r>
+        <w:rPr>
+          <w:noProof/>
+          <w:lang w:eastAsia="zh-TW"/>
+        </w:rPr>
+        <w:drawing>
+          <wp:inline distT="0" distB="0" distL="0" distR="0" wp14:anchorId="79807960" wp14:editId="21ED489F">
+            <wp:extent cx="5943600" cy="2717800"/>
+            <wp:effectExtent l="0" t="0" r="0" b="6350"/>
+            <wp:docPr id="3" name="Picture 3"/>
+            <wp:cNvGraphicFramePr>
+              <a:graphicFrameLocks xmlns:a="http://schemas.openxmlformats.org/drawingml/2006/main" noChangeAspect="1"/>
+            </wp:cNvGraphicFramePr>
+            <a:graphic xmlns:a="http://schemas.openxmlformats.org/drawingml/2006/main">
+              <a:graphicData uri="http://schemas.openxmlformats.org/drawingml/2006/picture">
+                <pic:pic xmlns:pic="http://schemas.openxmlformats.org/drawingml/2006/picture">
+                  <pic:nvPicPr>
+                    <pic:cNvPr id="1" name=""/>
+                    <pic:cNvPicPr/>
+                  </pic:nvPicPr>
+                  <pic:blipFill>
+                    <a:blip r:embed="rId15"/>
+                    <a:stretch>
+                      <a:fillRect/>
+                    </a:stretch>
+                  </pic:blipFill>
+                  <pic:spPr>
+                    <a:xfrm>
+                      <a:off x="0" y="0"/>
+                      <a:ext cx="5943600" cy="2717800"/>
+                    </a:xfrm>
+                    <a:prstGeom prst="rect">
+                      <a:avLst/>
+                    </a:prstGeom>
+                  </pic:spPr>
+                </pic:pic>
+              </a:graphicData>
+            </a:graphic>
+          </wp:inline>
+        </w:drawing>
+      </w:r>
+    </w:p>
+    <w:p>
+      <w:r>
+        <w:rPr>
+          <w:noProof/>
+          <w:lang w:eastAsia="zh-TW"/>
+        </w:rPr>
+        <w:lastRenderedPageBreak/>
+        <w:drawing>
+          <wp:inline distT="0" distB="0" distL="0" distR="0" wp14:anchorId="13AEB2B5" wp14:editId="1F148792">
+            <wp:extent cx="5943600" cy="3791585"/>
+            <wp:effectExtent l="0" t="0" r="0" b="0"/>
+            <wp:docPr id="4" name="Picture 4"/>
+            <wp:cNvGraphicFramePr>
+              <a:graphicFrameLocks xmlns:a="http://schemas.openxmlformats.org/drawingml/2006/main" noChangeAspect="1"/>
+            </wp:cNvGraphicFramePr>
+            <a:graphic xmlns:a="http://schemas.openxmlformats.org/drawingml/2006/main">
+              <a:graphicData uri="http://schemas.openxmlformats.org/drawingml/2006/picture">
+                <pic:pic xmlns:pic="http://schemas.openxmlformats.org/drawingml/2006/picture">
+                  <pic:nvPicPr>
+                    <pic:cNvPr id="1" name=""/>
+                    <pic:cNvPicPr/>
+                  </pic:nvPicPr>
+                  <pic:blipFill>
+                    <a:blip r:embed="rId16"/>
+                    <a:stretch>
+                      <a:fillRect/>
+                    </a:stretch>
+                  </pic:blipFill>
+                  <pic:spPr>
+                    <a:xfrm>
+                      <a:off x="0" y="0"/>
+                      <a:ext cx="5943600" cy="3791585"/>
+                    </a:xfrm>
+                    <a:prstGeom prst="rect">
+                      <a:avLst/>
+                    </a:prstGeom>
+                  </pic:spPr>
+                </pic:pic>
+              </a:graphicData>
+            </a:graphic>
+          </wp:inline>
+        </w:drawing>
+      </w:r>
+    </w:p>
+    <w:p>
+      <w:pPr>
+        <w:rPr>
+          <w:b/>
+          <w:bCs/>
+        </w:rPr>
+      </w:pPr>
+      <w:r>
+        <w:rPr>
+          <w:b/>
+          <w:bCs/>
+        </w:rPr>
+        <w:t xml:space="preserve">Q: How can we modify the </w:t>
+      </w:r>
+      <w:proofErr w:type="spellStart"/>
+      <w:r>
+        <w:rPr>
+          <w:b/>
+          <w:bCs/>
+        </w:rPr>
+        <w:t>trie</w:t>
+      </w:r>
+      <w:proofErr w:type="spellEnd"/>
+      <w:r>
+        <w:rPr>
+          <w:b/>
+          <w:bCs/>
+        </w:rPr>
+        <w:t xml:space="preserve"> so that reads become </w:t>
+      </w:r>
+      <w:proofErr w:type="spellStart"/>
+      <w:r>
+        <w:rPr>
+          <w:b/>
+          <w:bCs/>
+        </w:rPr>
+        <w:t>super efficient</w:t>
+      </w:r>
+      <w:proofErr w:type="spellEnd"/>
+      <w:r>
+        <w:rPr>
+          <w:b/>
+          <w:bCs/>
+        </w:rPr>
+        <w:t>?</w:t>
+      </w:r>
+    </w:p>
+    <w:p>
+      <w:r>
+        <w:t xml:space="preserve">Hint : Store more data on every node of the </w:t>
+      </w:r>
+      <w:proofErr w:type="spellStart"/>
+      <w:r>
+        <w:t>trie</w:t>
+      </w:r>
+      <w:proofErr w:type="spellEnd"/>
+      <w:r>
+        <w:t>.</w:t>
+      </w:r>
+    </w:p>
+    <w:p>
+      <w:r>
+        <w:t xml:space="preserve">Storage is cheap. </w:t>
+      </w:r>
+      <w:proofErr w:type="spellStart"/>
+      <w:r>
+        <w:t>Lets</w:t>
+      </w:r>
+      <w:proofErr w:type="spellEnd"/>
+      <w:r>
+        <w:t xml:space="preserve"> say we were allowed to store more stuff on each node. How would we use the extra storage to reduce the latency of answering the query. </w:t>
+      </w:r>
+    </w:p>
+    <w:p>
+      <w:pPr>
+        <w:rPr>
+          <w:noProof/>
+          <w:lang w:eastAsia="zh-TW"/>
+        </w:rPr>
+      </w:pPr>
+      <w:r>
+        <w:t>A good choice would be storing the top 5 queries for the prefix ending on node n1 at n1 itself. So, every node has the top 5 search terms from the subtree below it. The read operation becomes fairly simple now. Given a search prefix, we traverse down to the corresponding node and return the top 5 queries stored in that node.</w:t>
+      </w:r>
+      <w:r>
+        <w:rPr>
+          <w:noProof/>
+          <w:lang w:eastAsia="zh-TW"/>
+        </w:rPr>
         <w:t xml:space="preserve"> </w:t>
       </w:r>
-      <w:r>
-        <w:t>to get any content at all.</w:t>
-      </w:r>
-    </w:p>
-    <w:p>
-      <w:r>
-        <w:t>I would say there’s no silver bullet that can make a perfect and robust crawler for all web pages. You need tons of robustness tests to make sure that it can work as expected.</w:t>
+    </w:p>
+    <w:p>
+      <w:r>
+        <w:rPr>
+          <w:noProof/>
+          <w:lang w:eastAsia="zh-TW"/>
+        </w:rPr>
+        <w:lastRenderedPageBreak/>
+        <w:drawing>
+          <wp:inline distT="0" distB="0" distL="0" distR="0" wp14:anchorId="2D499FC5" wp14:editId="7C832433">
+            <wp:extent cx="5943600" cy="3489960"/>
+            <wp:effectExtent l="0" t="0" r="0" b="0"/>
+            <wp:docPr id="5" name="Picture 5"/>
+            <wp:cNvGraphicFramePr>
+              <a:graphicFrameLocks xmlns:a="http://schemas.openxmlformats.org/drawingml/2006/main" noChangeAspect="1"/>
+            </wp:cNvGraphicFramePr>
+            <a:graphic xmlns:a="http://schemas.openxmlformats.org/drawingml/2006/main">
+              <a:graphicData uri="http://schemas.openxmlformats.org/drawingml/2006/picture">
+                <pic:pic xmlns:pic="http://schemas.openxmlformats.org/drawingml/2006/picture">
+                  <pic:nvPicPr>
+                    <pic:cNvPr id="1" name=""/>
+                    <pic:cNvPicPr/>
+                  </pic:nvPicPr>
+                  <pic:blipFill>
+                    <a:blip r:embed="rId17"/>
+                    <a:stretch>
+                      <a:fillRect/>
+                    </a:stretch>
+                  </pic:blipFill>
+                  <pic:spPr>
+                    <a:xfrm>
+                      <a:off x="0" y="0"/>
+                      <a:ext cx="5943600" cy="3489960"/>
+                    </a:xfrm>
+                    <a:prstGeom prst="rect">
+                      <a:avLst/>
+                    </a:prstGeom>
+                  </pic:spPr>
+                </pic:pic>
+              </a:graphicData>
+            </a:graphic>
+          </wp:inline>
+        </w:drawing>
+      </w:r>
+    </w:p>
+    <w:p>
+      <w:pPr>
+        <w:rPr>
+          <w:b/>
+          <w:bCs/>
+        </w:rPr>
+      </w:pPr>
+      <w:r>
+        <w:rPr>
+          <w:b/>
+          <w:bCs/>
+        </w:rPr>
+        <w:t xml:space="preserve">Q: How would a typical write work in this </w:t>
+      </w:r>
+      <w:proofErr w:type="spellStart"/>
+      <w:r>
+        <w:rPr>
+          <w:b/>
+          <w:bCs/>
+        </w:rPr>
+        <w:t>trie</w:t>
+      </w:r>
+      <w:proofErr w:type="spellEnd"/>
+      <w:r>
+        <w:rPr>
+          <w:b/>
+          <w:bCs/>
+        </w:rPr>
+        <w:t>?</w:t>
+      </w:r>
+    </w:p>
+    <w:p>
+      <w:r>
+        <w:t xml:space="preserve">So, now whenever we get an actual search term, we will traverse down to the node corresponding to it and increase its frequency. But wait, we are not done yet. We store the top 5 queries in each node. </w:t>
+      </w:r>
+      <w:proofErr w:type="spellStart"/>
+      <w:r>
+        <w:t>Its</w:t>
+      </w:r>
+      <w:proofErr w:type="spellEnd"/>
+      <w:r>
+        <w:t xml:space="preserve"> possible that this particular search query jumped into the top 5 queries of a few other nodes. We need to update the top 5 queries of those nodes then. How do we do it then? Truthfully, we need to know the frequencies of the top 5 queries ( of every node in the path from root to the node ) to decide if this query becomes a part of the top 5. </w:t>
+      </w:r>
+    </w:p>
+    <w:p>
+      <w:r>
+        <w:t>There are 2 ways we could achieve this.</w:t>
+      </w:r>
+    </w:p>
+    <w:p>
+      <w:pPr>
+        <w:ind w:left="720"/>
+      </w:pPr>
+      <w:r>
+        <w:t>Along with the top 5 on every node, we also store their frequency. Anytime, a node’s frequency gets updated, we traverse back from the node to its parent till we reach the root. For every parent, we check if the current query is part of the top 5. If so, we replace the corresponding frequency with the updated frequency. If not, we check if the current query’s frequency is high enough to be a part of the top 5. If so, we update the top 5 with frequency.</w:t>
+      </w:r>
+    </w:p>
+    <w:p>
+      <w:pPr>
+        <w:ind w:left="720"/>
+      </w:pPr>
+      <w:r>
+        <w:t>On every node, we store the top pointer to the end node of the 5 most frequent queries ( pointers instead of the text ). The update process would involve comparing the current query’s frequency with the 5th lowest node’s frequency and update the node pointer with the current query pointer if the new frequency is greater.</w:t>
       </w:r>
     </w:p>
     <w:p/>
     <w:p>
-      <w:r>
-        <w:t># Summary</w:t>
-      </w:r>
-    </w:p>
-    <w:p>
-      <w:r>
-        <w:rPr>
-          <w:rFonts w:hint="eastAsia"/>
-        </w:rPr>
-        <w:t>There are many other interesting topics I haven</w:t>
-      </w:r>
-      <w:r>
-        <w:rPr>
-          <w:rFonts w:hint="eastAsia"/>
-        </w:rPr>
+      <w:pPr>
+        <w:rPr>
+          <w:b/>
+          <w:bCs/>
+        </w:rPr>
+      </w:pPr>
+      <w:r>
+        <w:rPr>
+          <w:b/>
+          <w:bCs/>
+        </w:rPr>
+        <w:t>Q: Can frequent writes affect read efficiency?</w:t>
+      </w:r>
+    </w:p>
+    <w:p>
+      <w:r>
+        <w:lastRenderedPageBreak/>
+        <w:t>Yes, potentially. If we are updating the top 5 queries or the frequencies very frequently, we will need to take a lock on the node to make sure the reader thread does not get an inconsistent value. As such, writes start to compete with reads.</w:t>
+      </w:r>
+    </w:p>
+    <w:p/>
+    <w:p>
+      <w:pPr>
+        <w:rPr>
+          <w:b/>
+          <w:bCs/>
+        </w:rPr>
+      </w:pPr>
+      <w:r>
+        <w:rPr>
+          <w:b/>
+          <w:bCs/>
+        </w:rPr>
+        <w:t>Q: What optimizations can we do to improve read efficiency?</w:t>
+      </w:r>
+    </w:p>
+    <w:p>
+      <w:pPr>
+        <w:ind w:firstLine="720"/>
+        <w:rPr>
+          <w:b/>
+          <w:bCs/>
+        </w:rPr>
+      </w:pPr>
+      <w:r>
+        <w:rPr>
+          <w:b/>
+          <w:bCs/>
+        </w:rPr>
+        <w:t xml:space="preserve">Q: Can we use sampling? </w:t>
+      </w:r>
+    </w:p>
+    <w:p>
+      <w:pPr>
+        <w:ind w:left="720"/>
+      </w:pPr>
+      <w:r>
+        <w:t xml:space="preserve">Yes. If we assume Google’s scale, most frequent queries would appear 100s of times in an hour. As such instead of using every query to update, we can sample 1 in 100 or 1 in 1000 query and update the </w:t>
+      </w:r>
+      <w:proofErr w:type="spellStart"/>
+      <w:r>
+        <w:t>trie</w:t>
+      </w:r>
+      <w:proofErr w:type="spellEnd"/>
+      <w:r>
+        <w:t xml:space="preserve"> using that.</w:t>
+      </w:r>
+    </w:p>
+    <w:p>
+      <w:pPr>
+        <w:ind w:left="720"/>
+      </w:pPr>
+    </w:p>
+    <w:p>
+      <w:pPr>
+        <w:ind w:left="720"/>
+        <w:rPr>
+          <w:b/>
+          <w:bCs/>
+        </w:rPr>
+      </w:pPr>
+      <w:r>
+        <w:rPr>
+          <w:b/>
+          <w:bCs/>
+        </w:rPr>
+        <w:t xml:space="preserve">Q: Offline update? </w:t>
+      </w:r>
+    </w:p>
+    <w:p>
+      <w:pPr>
+        <w:ind w:left="720"/>
+      </w:pPr>
+      <w:r>
+        <w:t xml:space="preserve">Again if we assume that most queries appearing in the search </w:t>
+      </w:r>
+      <w:proofErr w:type="spellStart"/>
+      <w:r>
+        <w:t>typeahead</w:t>
+      </w:r>
+      <w:proofErr w:type="spellEnd"/>
+      <w:r>
+        <w:t xml:space="preserve"> would appear 100s of times in an hour, we can have an offline </w:t>
+      </w:r>
+      <w:proofErr w:type="spellStart"/>
+      <w:r>
+        <w:t>hashmap</w:t>
+      </w:r>
+      <w:proofErr w:type="spellEnd"/>
+      <w:r>
+        <w:t xml:space="preserve"> which keeps maintaining a map from query to frequency. Its only when the frequency becomes a multiple of a threshold that we go and update the query in the </w:t>
+      </w:r>
+      <w:proofErr w:type="spellStart"/>
+      <w:r>
+        <w:t>trie</w:t>
+      </w:r>
+      <w:proofErr w:type="spellEnd"/>
+      <w:r>
+        <w:t xml:space="preserve"> with the new frequency. The </w:t>
+      </w:r>
+      <w:proofErr w:type="spellStart"/>
+      <w:r>
+        <w:t>hashmap</w:t>
+      </w:r>
+      <w:proofErr w:type="spellEnd"/>
+      <w:r>
+        <w:t xml:space="preserve"> being a separate </w:t>
+      </w:r>
+      <w:proofErr w:type="spellStart"/>
+      <w:r>
+        <w:t>datastore</w:t>
+      </w:r>
+      <w:proofErr w:type="spellEnd"/>
+      <w:r>
+        <w:t xml:space="preserve"> would not collide with the actual </w:t>
+      </w:r>
+      <w:proofErr w:type="spellStart"/>
+      <w:r>
+        <w:t>trie</w:t>
+      </w:r>
+      <w:proofErr w:type="spellEnd"/>
+      <w:r>
+        <w:t xml:space="preserve"> for reads.</w:t>
+      </w:r>
+    </w:p>
+    <w:p/>
+    <w:p>
+      <w:r>
+        <w:t>As mentioned earlier, writes compete with read. Sampling writes and Offline updates can be used to improve read efficien</w:t>
+      </w:r>
+      <w:r>
+        <w:t>c</w:t>
+      </w:r>
+      <w:r>
+        <w:t>y.</w:t>
+      </w:r>
+    </w:p>
+    <w:p/>
+    <w:p>
+      <w:pPr>
+        <w:rPr>
+          <w:b/>
+          <w:bCs/>
+        </w:rPr>
+      </w:pPr>
+      <w:r>
+        <w:rPr>
+          <w:b/>
+          <w:bCs/>
+        </w:rPr>
+        <w:t xml:space="preserve">Q: What if I use a separate </w:t>
+      </w:r>
+      <w:proofErr w:type="spellStart"/>
+      <w:r>
+        <w:rPr>
+          <w:b/>
+          <w:bCs/>
+        </w:rPr>
+        <w:t>trie</w:t>
+      </w:r>
+      <w:proofErr w:type="spellEnd"/>
+      <w:r>
+        <w:rPr>
+          <w:b/>
+          <w:bCs/>
+        </w:rPr>
+        <w:t xml:space="preserve"> for updates and copy it over to the active one periodically?</w:t>
+      </w:r>
+    </w:p>
+    <w:p>
+      <w:r>
+        <w:t>Not really, there are 2 major problems with this approach.</w:t>
+      </w:r>
+    </w:p>
+    <w:p>
+      <w:r>
+        <w:t xml:space="preserve">You are not </w:t>
+      </w:r>
+      <w:proofErr w:type="spellStart"/>
+      <w:r>
+        <w:t>realtime</w:t>
+      </w:r>
+      <w:proofErr w:type="spellEnd"/>
+      <w:r>
+        <w:t xml:space="preserve"> anymore. </w:t>
+      </w:r>
+      <w:proofErr w:type="spellStart"/>
+      <w:r>
+        <w:t>Lets</w:t>
+      </w:r>
+      <w:proofErr w:type="spellEnd"/>
+      <w:r>
+        <w:t xml:space="preserve"> say you copy over the </w:t>
+      </w:r>
+      <w:proofErr w:type="spellStart"/>
+      <w:r>
+        <w:t>trie</w:t>
+      </w:r>
+      <w:proofErr w:type="spellEnd"/>
+      <w:r>
+        <w:t xml:space="preserve"> every hour. </w:t>
+      </w:r>
+      <w:proofErr w:type="spellStart"/>
+      <w:r>
+        <w:t>Its</w:t>
+      </w:r>
+      <w:proofErr w:type="spellEnd"/>
+      <w:r>
+        <w:t xml:space="preserve"> possible a search term became very popular and it wasn’t reflected for an hour because it was present in the offline </w:t>
+      </w:r>
+      <w:proofErr w:type="spellStart"/>
+      <w:r>
+        <w:t>trie</w:t>
+      </w:r>
+      <w:proofErr w:type="spellEnd"/>
+      <w:r>
+        <w:t xml:space="preserve"> and did not appear till it was copied to the original </w:t>
+      </w:r>
+      <w:proofErr w:type="spellStart"/>
+      <w:r>
+        <w:t>trie</w:t>
+      </w:r>
+      <w:proofErr w:type="spellEnd"/>
+    </w:p>
+    <w:p>
+      <w:r>
+        <w:t xml:space="preserve">The </w:t>
+      </w:r>
+      <w:proofErr w:type="spellStart"/>
+      <w:r>
+        <w:t>trie</w:t>
+      </w:r>
+      <w:proofErr w:type="spellEnd"/>
+      <w:r>
+        <w:t xml:space="preserve"> is humungous. Copying over the </w:t>
+      </w:r>
+      <w:proofErr w:type="spellStart"/>
+      <w:r>
+        <w:t>trie</w:t>
+      </w:r>
+      <w:proofErr w:type="spellEnd"/>
+      <w:r>
+        <w:t xml:space="preserve"> can’t be an atomic operation. As such, how would you make sure that reads are still consistent while still processing incoming writes?</w:t>
+      </w:r>
+    </w:p>
+    <w:p>
+      <w:pPr>
+        <w:rPr>
+          <w:b/>
+          <w:bCs/>
+        </w:rPr>
+      </w:pPr>
+      <w:r>
+        <w:rPr>
+          <w:b/>
+          <w:bCs/>
+        </w:rPr>
+        <w:t>Q: Would all data fit on a single machine?</w:t>
+      </w:r>
+    </w:p>
+    <w:p>
+      <w:r>
+        <w:t xml:space="preserve">Refer to estimations section. We would need to store more than 50TB of data. </w:t>
+      </w:r>
+    </w:p>
+    <w:p>
+      <w:r>
+        <w:t>Ideally, we would want most of it in memory to help with the latency. That</w:t>
+      </w:r>
+      <w:r>
         <w:t>’</w:t>
       </w:r>
       <w:r>
-        <w:rPr>
-          <w:rFonts w:hint="eastAsia"/>
-        </w:rPr>
-        <w:t>t covered yet, but I</w:t>
-      </w:r>
-      <w:r>
-        <w:rPr>
-          <w:rFonts w:hint="eastAsia"/>
-        </w:rPr>
+        <w:t>s a lot to ask from a single machine. We will go with a “No” here.</w:t>
+      </w:r>
+    </w:p>
+    <w:p/>
+    <w:p>
+      <w:pPr>
+        <w:rPr>
+          <w:b/>
+          <w:bCs/>
+        </w:rPr>
+      </w:pPr>
+      <w:r>
+        <w:rPr>
+          <w:b/>
+          <w:bCs/>
+        </w:rPr>
+        <w:t>Q: Alright, how do we shard the data then?</w:t>
+      </w:r>
+    </w:p>
+    <w:p>
+      <w:pPr>
+        <w:ind w:left="720"/>
+        <w:rPr>
+          <w:b/>
+          <w:bCs/>
+        </w:rPr>
+      </w:pPr>
+      <w:r>
+        <w:rPr>
+          <w:b/>
+          <w:bCs/>
+        </w:rPr>
+        <w:lastRenderedPageBreak/>
+        <w:t xml:space="preserve">Q: Would we </w:t>
+      </w:r>
+      <w:r>
+        <w:rPr>
+          <w:b/>
+          <w:bCs/>
+        </w:rPr>
+        <w:t xml:space="preserve">only shard on the first level? </w:t>
+      </w:r>
+    </w:p>
+    <w:p>
+      <w:pPr>
+        <w:ind w:left="720"/>
+      </w:pPr>
+      <w:r>
+        <w:t xml:space="preserve">A: The number of shards could very well be more than the number of branches on first level(26). We will need to be more intelligent than just </w:t>
+      </w:r>
+      <w:proofErr w:type="spellStart"/>
+      <w:r>
+        <w:t>sharding</w:t>
+      </w:r>
+      <w:proofErr w:type="spellEnd"/>
+      <w:r>
+        <w:t xml:space="preserve"> on first level.</w:t>
+      </w:r>
+    </w:p>
+    <w:p>
+      <w:pPr>
+        <w:ind w:left="720"/>
+      </w:pPr>
+    </w:p>
+    <w:p>
+      <w:pPr>
+        <w:ind w:left="720"/>
+        <w:rPr>
+          <w:b/>
+          <w:bCs/>
+        </w:rPr>
+      </w:pPr>
+      <w:r>
+        <w:rPr>
+          <w:b/>
+          <w:bCs/>
+        </w:rPr>
+        <w:t>Q: What is the downside of assigning on</w:t>
+      </w:r>
+      <w:r>
+        <w:rPr>
+          <w:b/>
+          <w:bCs/>
+        </w:rPr>
+        <w:t xml:space="preserve">e branch to a different shard? </w:t>
+      </w:r>
+    </w:p>
+    <w:p>
+      <w:pPr>
+        <w:ind w:left="720"/>
+      </w:pPr>
+      <w:r>
+        <w:t xml:space="preserve">Load imbalance. Storage imbalance. Some letters are more frequent than the others. For example, letters starting with 'a' are more likely than letters starting with 'x'. As such, we can run into cases of certain shards running hot on load. Also, certain shards will have to store more data because there are more queries starting with a certain letter. Another fact in favor of </w:t>
+      </w:r>
+      <w:proofErr w:type="spellStart"/>
+      <w:r>
+        <w:t>sharding</w:t>
+      </w:r>
+      <w:proofErr w:type="spellEnd"/>
+      <w:r>
+        <w:t xml:space="preserve"> a little more intelligently.</w:t>
+      </w:r>
+    </w:p>
+    <w:p/>
+    <w:p>
+      <w:r>
+        <w:t>Let</w:t>
+      </w:r>
+      <w:r>
         <w:t>’</w:t>
       </w:r>
       <w:r>
-        <w:rPr>
-          <w:rFonts w:hint="eastAsia"/>
-        </w:rPr>
-        <w:t>d like to mention few of them so that you can think about it. One thing is to detect loops. Many websites contain links like A</w:t>
-      </w:r>
-      <w:r>
-        <w:rPr>
-          <w:rFonts w:hint="eastAsia"/>
-        </w:rPr>
-        <w:t>→</w:t>
-      </w:r>
-      <w:r>
-        <w:rPr>
-          <w:rFonts w:hint="eastAsia"/>
-        </w:rPr>
-        <w:t>B-&gt;C-&gt;A and your crawler may end up running forever. Think a</w:t>
-      </w:r>
-      <w:r>
-        <w:t>bout how to fix this?</w:t>
-      </w:r>
-    </w:p>
-    <w:p>
-      <w:r>
-        <w:t>Another problem is DNS lookup. When the system get scaled to certain level, DNS lookup can be a bottleneck and you may build your own DNS server.</w:t>
-      </w:r>
-    </w:p>
-    <w:p>
-      <w:r>
-        <w:t>Similar to many other systems, scaling the web crawler can be much more difficult than building a single machine version and there are lots of things that can be discussed in a system design interview. Try to start with some naive solution and keep optimizing on top of it, which can make things much easier than they seem to be.</w:t>
-      </w:r>
+        <w:t xml:space="preserve">s say we were </w:t>
+      </w:r>
+      <w:proofErr w:type="spellStart"/>
+      <w:r>
+        <w:t>sharding</w:t>
+      </w:r>
+      <w:proofErr w:type="spellEnd"/>
+      <w:r>
+        <w:t xml:space="preserve"> till the second or third level and we optimize for load here. Let</w:t>
+      </w:r>
+      <w:r>
+        <w:t>’</w:t>
+      </w:r>
+      <w:r>
+        <w:t xml:space="preserve">s also say that we have the data around the expected load for every prefix. </w:t>
+      </w:r>
+    </w:p>
+    <w:p>
+      <w:r>
+        <w:t xml:space="preserve">We keep traversing the 2 letter prefixes in order ('a', 'aa', 'ab', 'ac',...) and break when the total load exceeds an threshold load and assign that range to a shard. </w:t>
+      </w:r>
+    </w:p>
+    <w:p>
+      <w:r>
+        <w:t>We will need to have a master which has this mapping with it, so that it can route a prefix query to the correct shard.</w:t>
+      </w:r>
+    </w:p>
+    <w:p/>
+    <w:p>
+      <w:pPr>
+        <w:rPr>
+          <w:b/>
+          <w:bCs/>
+        </w:rPr>
+      </w:pPr>
+      <w:r>
+        <w:rPr>
+          <w:b/>
+          <w:bCs/>
+        </w:rPr>
+        <w:t>Q: How would we handle a DB machine going down?</w:t>
+      </w:r>
+    </w:p>
+    <w:p>
+      <w:r>
+        <w:t>As we discussed earlier, availability is more important to us than consistency. If that</w:t>
+      </w:r>
+      <w:r>
+        <w:t>’</w:t>
+      </w:r>
+      <w:r>
+        <w:t xml:space="preserve">s the case, we can maintain multiple replica of each shard and an update goes to all replicas. The read can go to multiple replicas (not necessarily all) and uses the first response it gets. If a replica goes down, reads and writes continue to work fine as there are other replicas to serve the queries. </w:t>
+      </w:r>
+    </w:p>
+    <w:p>
+      <w:r>
+        <w:t>The issue occurs when this replica comes back up. There are 2 options here :</w:t>
+      </w:r>
+    </w:p>
+    <w:p>
+      <w:r>
+        <w:t>If the frequency of the replica going down is lower or we have much higher number of replicas, the replica which comes back up can read the whole data from one of the older working replica while keeping the new incoming writes in a queue.</w:t>
+      </w:r>
+    </w:p>
+    <w:p>
+      <w:r>
+        <w:t xml:space="preserve">There is a queue with every server which contains the changelog or the exact write query being sent to them. The replica can request any of the other replicas in its shard for all changelog since a particular timestamp and use that to update its </w:t>
+      </w:r>
+      <w:proofErr w:type="spellStart"/>
+      <w:r>
+        <w:t>trie</w:t>
+      </w:r>
+      <w:proofErr w:type="spellEnd"/>
+      <w:r>
+        <w:t>.</w:t>
+      </w:r>
+      <w:bookmarkStart w:id="0" w:name="_GoBack"/>
+      <w:bookmarkEnd w:id="0"/>
+    </w:p>
+    <w:p/>
+    <w:p/>
+    <w:p/>
+    <w:p/>
+    <w:p>
+      <w:pPr>
+        <w:ind w:left="360"/>
+      </w:pPr>
+    </w:p>
+    <w:p>
+      <w:pPr>
+        <w:ind w:left="360"/>
+      </w:pPr>
     </w:p>
     <w:sectPr>
       <w:pgSz w:w="12240" w:h="15840"/>
@@ -799,6 +2791,540 @@
     </w:lvl>
   </w:abstractNum>
   <w:abstractNum w:abstractNumId="1" w15:restartNumberingAfterBreak="0">
+    <w:nsid w:val="10D15112"/>
+    <w:multiLevelType w:val="hybridMultilevel"/>
+    <w:tmpl w:val="FC4EE1BC"/>
+    <w:lvl w:ilvl="0" w:tplc="0409000F">
+      <w:start w:val="1"/>
+      <w:numFmt w:val="decimal"/>
+      <w:lvlText w:val="%1."/>
+      <w:lvlJc w:val="left"/>
+      <w:pPr>
+        <w:ind w:left="720" w:hanging="360"/>
+      </w:pPr>
+      <w:rPr>
+        <w:rFonts w:hint="default"/>
+      </w:rPr>
+    </w:lvl>
+    <w:lvl w:ilvl="1" w:tplc="04090019" w:tentative="1">
+      <w:start w:val="1"/>
+      <w:numFmt w:val="lowerLetter"/>
+      <w:lvlText w:val="%2."/>
+      <w:lvlJc w:val="left"/>
+      <w:pPr>
+        <w:ind w:left="1440" w:hanging="360"/>
+      </w:pPr>
+    </w:lvl>
+    <w:lvl w:ilvl="2" w:tplc="0409001B" w:tentative="1">
+      <w:start w:val="1"/>
+      <w:numFmt w:val="lowerRoman"/>
+      <w:lvlText w:val="%3."/>
+      <w:lvlJc w:val="right"/>
+      <w:pPr>
+        <w:ind w:left="2160" w:hanging="180"/>
+      </w:pPr>
+    </w:lvl>
+    <w:lvl w:ilvl="3" w:tplc="0409000F" w:tentative="1">
+      <w:start w:val="1"/>
+      <w:numFmt w:val="decimal"/>
+      <w:lvlText w:val="%4."/>
+      <w:lvlJc w:val="left"/>
+      <w:pPr>
+        <w:ind w:left="2880" w:hanging="360"/>
+      </w:pPr>
+    </w:lvl>
+    <w:lvl w:ilvl="4" w:tplc="04090019" w:tentative="1">
+      <w:start w:val="1"/>
+      <w:numFmt w:val="lowerLetter"/>
+      <w:lvlText w:val="%5."/>
+      <w:lvlJc w:val="left"/>
+      <w:pPr>
+        <w:ind w:left="3600" w:hanging="360"/>
+      </w:pPr>
+    </w:lvl>
+    <w:lvl w:ilvl="5" w:tplc="0409001B" w:tentative="1">
+      <w:start w:val="1"/>
+      <w:numFmt w:val="lowerRoman"/>
+      <w:lvlText w:val="%6."/>
+      <w:lvlJc w:val="right"/>
+      <w:pPr>
+        <w:ind w:left="4320" w:hanging="180"/>
+      </w:pPr>
+    </w:lvl>
+    <w:lvl w:ilvl="6" w:tplc="0409000F" w:tentative="1">
+      <w:start w:val="1"/>
+      <w:numFmt w:val="decimal"/>
+      <w:lvlText w:val="%7."/>
+      <w:lvlJc w:val="left"/>
+      <w:pPr>
+        <w:ind w:left="5040" w:hanging="360"/>
+      </w:pPr>
+    </w:lvl>
+    <w:lvl w:ilvl="7" w:tplc="04090019" w:tentative="1">
+      <w:start w:val="1"/>
+      <w:numFmt w:val="lowerLetter"/>
+      <w:lvlText w:val="%8."/>
+      <w:lvlJc w:val="left"/>
+      <w:pPr>
+        <w:ind w:left="5760" w:hanging="360"/>
+      </w:pPr>
+    </w:lvl>
+    <w:lvl w:ilvl="8" w:tplc="0409001B" w:tentative="1">
+      <w:start w:val="1"/>
+      <w:numFmt w:val="lowerRoman"/>
+      <w:lvlText w:val="%9."/>
+      <w:lvlJc w:val="right"/>
+      <w:pPr>
+        <w:ind w:left="6480" w:hanging="180"/>
+      </w:pPr>
+    </w:lvl>
+  </w:abstractNum>
+  <w:abstractNum w:abstractNumId="2" w15:restartNumberingAfterBreak="0">
+    <w:nsid w:val="128B1E75"/>
+    <w:multiLevelType w:val="hybridMultilevel"/>
+    <w:tmpl w:val="DAC8C41E"/>
+    <w:lvl w:ilvl="0" w:tplc="0409000F">
+      <w:start w:val="1"/>
+      <w:numFmt w:val="decimal"/>
+      <w:lvlText w:val="%1."/>
+      <w:lvlJc w:val="left"/>
+      <w:pPr>
+        <w:ind w:left="720" w:hanging="360"/>
+      </w:pPr>
+      <w:rPr>
+        <w:rFonts w:hint="default"/>
+      </w:rPr>
+    </w:lvl>
+    <w:lvl w:ilvl="1" w:tplc="04090019" w:tentative="1">
+      <w:start w:val="1"/>
+      <w:numFmt w:val="lowerLetter"/>
+      <w:lvlText w:val="%2."/>
+      <w:lvlJc w:val="left"/>
+      <w:pPr>
+        <w:ind w:left="1440" w:hanging="360"/>
+      </w:pPr>
+    </w:lvl>
+    <w:lvl w:ilvl="2" w:tplc="0409001B" w:tentative="1">
+      <w:start w:val="1"/>
+      <w:numFmt w:val="lowerRoman"/>
+      <w:lvlText w:val="%3."/>
+      <w:lvlJc w:val="right"/>
+      <w:pPr>
+        <w:ind w:left="2160" w:hanging="180"/>
+      </w:pPr>
+    </w:lvl>
+    <w:lvl w:ilvl="3" w:tplc="0409000F" w:tentative="1">
+      <w:start w:val="1"/>
+      <w:numFmt w:val="decimal"/>
+      <w:lvlText w:val="%4."/>
+      <w:lvlJc w:val="left"/>
+      <w:pPr>
+        <w:ind w:left="2880" w:hanging="360"/>
+      </w:pPr>
+    </w:lvl>
+    <w:lvl w:ilvl="4" w:tplc="04090019" w:tentative="1">
+      <w:start w:val="1"/>
+      <w:numFmt w:val="lowerLetter"/>
+      <w:lvlText w:val="%5."/>
+      <w:lvlJc w:val="left"/>
+      <w:pPr>
+        <w:ind w:left="3600" w:hanging="360"/>
+      </w:pPr>
+    </w:lvl>
+    <w:lvl w:ilvl="5" w:tplc="0409001B" w:tentative="1">
+      <w:start w:val="1"/>
+      <w:numFmt w:val="lowerRoman"/>
+      <w:lvlText w:val="%6."/>
+      <w:lvlJc w:val="right"/>
+      <w:pPr>
+        <w:ind w:left="4320" w:hanging="180"/>
+      </w:pPr>
+    </w:lvl>
+    <w:lvl w:ilvl="6" w:tplc="0409000F" w:tentative="1">
+      <w:start w:val="1"/>
+      <w:numFmt w:val="decimal"/>
+      <w:lvlText w:val="%7."/>
+      <w:lvlJc w:val="left"/>
+      <w:pPr>
+        <w:ind w:left="5040" w:hanging="360"/>
+      </w:pPr>
+    </w:lvl>
+    <w:lvl w:ilvl="7" w:tplc="04090019" w:tentative="1">
+      <w:start w:val="1"/>
+      <w:numFmt w:val="lowerLetter"/>
+      <w:lvlText w:val="%8."/>
+      <w:lvlJc w:val="left"/>
+      <w:pPr>
+        <w:ind w:left="5760" w:hanging="360"/>
+      </w:pPr>
+    </w:lvl>
+    <w:lvl w:ilvl="8" w:tplc="0409001B" w:tentative="1">
+      <w:start w:val="1"/>
+      <w:numFmt w:val="lowerRoman"/>
+      <w:lvlText w:val="%9."/>
+      <w:lvlJc w:val="right"/>
+      <w:pPr>
+        <w:ind w:left="6480" w:hanging="180"/>
+      </w:pPr>
+    </w:lvl>
+  </w:abstractNum>
+  <w:abstractNum w:abstractNumId="3" w15:restartNumberingAfterBreak="0">
+    <w:nsid w:val="148A1C70"/>
+    <w:multiLevelType w:val="hybridMultilevel"/>
+    <w:tmpl w:val="9CE481D6"/>
+    <w:lvl w:ilvl="0" w:tplc="0409000F">
+      <w:start w:val="1"/>
+      <w:numFmt w:val="decimal"/>
+      <w:lvlText w:val="%1."/>
+      <w:lvlJc w:val="left"/>
+      <w:pPr>
+        <w:ind w:left="720" w:hanging="360"/>
+      </w:pPr>
+      <w:rPr>
+        <w:rFonts w:hint="default"/>
+      </w:rPr>
+    </w:lvl>
+    <w:lvl w:ilvl="1" w:tplc="04090019" w:tentative="1">
+      <w:start w:val="1"/>
+      <w:numFmt w:val="lowerLetter"/>
+      <w:lvlText w:val="%2."/>
+      <w:lvlJc w:val="left"/>
+      <w:pPr>
+        <w:ind w:left="1440" w:hanging="360"/>
+      </w:pPr>
+    </w:lvl>
+    <w:lvl w:ilvl="2" w:tplc="0409001B" w:tentative="1">
+      <w:start w:val="1"/>
+      <w:numFmt w:val="lowerRoman"/>
+      <w:lvlText w:val="%3."/>
+      <w:lvlJc w:val="right"/>
+      <w:pPr>
+        <w:ind w:left="2160" w:hanging="180"/>
+      </w:pPr>
+    </w:lvl>
+    <w:lvl w:ilvl="3" w:tplc="0409000F" w:tentative="1">
+      <w:start w:val="1"/>
+      <w:numFmt w:val="decimal"/>
+      <w:lvlText w:val="%4."/>
+      <w:lvlJc w:val="left"/>
+      <w:pPr>
+        <w:ind w:left="2880" w:hanging="360"/>
+      </w:pPr>
+    </w:lvl>
+    <w:lvl w:ilvl="4" w:tplc="04090019" w:tentative="1">
+      <w:start w:val="1"/>
+      <w:numFmt w:val="lowerLetter"/>
+      <w:lvlText w:val="%5."/>
+      <w:lvlJc w:val="left"/>
+      <w:pPr>
+        <w:ind w:left="3600" w:hanging="360"/>
+      </w:pPr>
+    </w:lvl>
+    <w:lvl w:ilvl="5" w:tplc="0409001B" w:tentative="1">
+      <w:start w:val="1"/>
+      <w:numFmt w:val="lowerRoman"/>
+      <w:lvlText w:val="%6."/>
+      <w:lvlJc w:val="right"/>
+      <w:pPr>
+        <w:ind w:left="4320" w:hanging="180"/>
+      </w:pPr>
+    </w:lvl>
+    <w:lvl w:ilvl="6" w:tplc="0409000F" w:tentative="1">
+      <w:start w:val="1"/>
+      <w:numFmt w:val="decimal"/>
+      <w:lvlText w:val="%7."/>
+      <w:lvlJc w:val="left"/>
+      <w:pPr>
+        <w:ind w:left="5040" w:hanging="360"/>
+      </w:pPr>
+    </w:lvl>
+    <w:lvl w:ilvl="7" w:tplc="04090019" w:tentative="1">
+      <w:start w:val="1"/>
+      <w:numFmt w:val="lowerLetter"/>
+      <w:lvlText w:val="%8."/>
+      <w:lvlJc w:val="left"/>
+      <w:pPr>
+        <w:ind w:left="5760" w:hanging="360"/>
+      </w:pPr>
+    </w:lvl>
+    <w:lvl w:ilvl="8" w:tplc="0409001B" w:tentative="1">
+      <w:start w:val="1"/>
+      <w:numFmt w:val="lowerRoman"/>
+      <w:lvlText w:val="%9."/>
+      <w:lvlJc w:val="right"/>
+      <w:pPr>
+        <w:ind w:left="6480" w:hanging="180"/>
+      </w:pPr>
+    </w:lvl>
+  </w:abstractNum>
+  <w:abstractNum w:abstractNumId="4" w15:restartNumberingAfterBreak="0">
+    <w:nsid w:val="4B257E8C"/>
+    <w:multiLevelType w:val="hybridMultilevel"/>
+    <w:tmpl w:val="EA28B634"/>
+    <w:lvl w:ilvl="0" w:tplc="0409000F">
+      <w:start w:val="1"/>
+      <w:numFmt w:val="decimal"/>
+      <w:lvlText w:val="%1."/>
+      <w:lvlJc w:val="left"/>
+      <w:pPr>
+        <w:ind w:left="720" w:hanging="360"/>
+      </w:pPr>
+      <w:rPr>
+        <w:rFonts w:hint="default"/>
+      </w:rPr>
+    </w:lvl>
+    <w:lvl w:ilvl="1" w:tplc="04090019" w:tentative="1">
+      <w:start w:val="1"/>
+      <w:numFmt w:val="lowerLetter"/>
+      <w:lvlText w:val="%2."/>
+      <w:lvlJc w:val="left"/>
+      <w:pPr>
+        <w:ind w:left="1440" w:hanging="360"/>
+      </w:pPr>
+    </w:lvl>
+    <w:lvl w:ilvl="2" w:tplc="0409001B" w:tentative="1">
+      <w:start w:val="1"/>
+      <w:numFmt w:val="lowerRoman"/>
+      <w:lvlText w:val="%3."/>
+      <w:lvlJc w:val="right"/>
+      <w:pPr>
+        <w:ind w:left="2160" w:hanging="180"/>
+      </w:pPr>
+    </w:lvl>
+    <w:lvl w:ilvl="3" w:tplc="0409000F" w:tentative="1">
+      <w:start w:val="1"/>
+      <w:numFmt w:val="decimal"/>
+      <w:lvlText w:val="%4."/>
+      <w:lvlJc w:val="left"/>
+      <w:pPr>
+        <w:ind w:left="2880" w:hanging="360"/>
+      </w:pPr>
+    </w:lvl>
+    <w:lvl w:ilvl="4" w:tplc="04090019" w:tentative="1">
+      <w:start w:val="1"/>
+      <w:numFmt w:val="lowerLetter"/>
+      <w:lvlText w:val="%5."/>
+      <w:lvlJc w:val="left"/>
+      <w:pPr>
+        <w:ind w:left="3600" w:hanging="360"/>
+      </w:pPr>
+    </w:lvl>
+    <w:lvl w:ilvl="5" w:tplc="0409001B" w:tentative="1">
+      <w:start w:val="1"/>
+      <w:numFmt w:val="lowerRoman"/>
+      <w:lvlText w:val="%6."/>
+      <w:lvlJc w:val="right"/>
+      <w:pPr>
+        <w:ind w:left="4320" w:hanging="180"/>
+      </w:pPr>
+    </w:lvl>
+    <w:lvl w:ilvl="6" w:tplc="0409000F" w:tentative="1">
+      <w:start w:val="1"/>
+      <w:numFmt w:val="decimal"/>
+      <w:lvlText w:val="%7."/>
+      <w:lvlJc w:val="left"/>
+      <w:pPr>
+        <w:ind w:left="5040" w:hanging="360"/>
+      </w:pPr>
+    </w:lvl>
+    <w:lvl w:ilvl="7" w:tplc="04090019" w:tentative="1">
+      <w:start w:val="1"/>
+      <w:numFmt w:val="lowerLetter"/>
+      <w:lvlText w:val="%8."/>
+      <w:lvlJc w:val="left"/>
+      <w:pPr>
+        <w:ind w:left="5760" w:hanging="360"/>
+      </w:pPr>
+    </w:lvl>
+    <w:lvl w:ilvl="8" w:tplc="0409001B" w:tentative="1">
+      <w:start w:val="1"/>
+      <w:numFmt w:val="lowerRoman"/>
+      <w:lvlText w:val="%9."/>
+      <w:lvlJc w:val="right"/>
+      <w:pPr>
+        <w:ind w:left="6480" w:hanging="180"/>
+      </w:pPr>
+    </w:lvl>
+  </w:abstractNum>
+  <w:abstractNum w:abstractNumId="5" w15:restartNumberingAfterBreak="0">
+    <w:nsid w:val="4BFE0595"/>
+    <w:multiLevelType w:val="hybridMultilevel"/>
+    <w:tmpl w:val="B57E1276"/>
+    <w:lvl w:ilvl="0" w:tplc="0409000F">
+      <w:start w:val="1"/>
+      <w:numFmt w:val="decimal"/>
+      <w:lvlText w:val="%1."/>
+      <w:lvlJc w:val="left"/>
+      <w:pPr>
+        <w:ind w:left="720" w:hanging="360"/>
+      </w:pPr>
+      <w:rPr>
+        <w:rFonts w:hint="default"/>
+      </w:rPr>
+    </w:lvl>
+    <w:lvl w:ilvl="1" w:tplc="04090019" w:tentative="1">
+      <w:start w:val="1"/>
+      <w:numFmt w:val="lowerLetter"/>
+      <w:lvlText w:val="%2."/>
+      <w:lvlJc w:val="left"/>
+      <w:pPr>
+        <w:ind w:left="1440" w:hanging="360"/>
+      </w:pPr>
+    </w:lvl>
+    <w:lvl w:ilvl="2" w:tplc="0409001B" w:tentative="1">
+      <w:start w:val="1"/>
+      <w:numFmt w:val="lowerRoman"/>
+      <w:lvlText w:val="%3."/>
+      <w:lvlJc w:val="right"/>
+      <w:pPr>
+        <w:ind w:left="2160" w:hanging="180"/>
+      </w:pPr>
+    </w:lvl>
+    <w:lvl w:ilvl="3" w:tplc="0409000F" w:tentative="1">
+      <w:start w:val="1"/>
+      <w:numFmt w:val="decimal"/>
+      <w:lvlText w:val="%4."/>
+      <w:lvlJc w:val="left"/>
+      <w:pPr>
+        <w:ind w:left="2880" w:hanging="360"/>
+      </w:pPr>
+    </w:lvl>
+    <w:lvl w:ilvl="4" w:tplc="04090019" w:tentative="1">
+      <w:start w:val="1"/>
+      <w:numFmt w:val="lowerLetter"/>
+      <w:lvlText w:val="%5."/>
+      <w:lvlJc w:val="left"/>
+      <w:pPr>
+        <w:ind w:left="3600" w:hanging="360"/>
+      </w:pPr>
+    </w:lvl>
+    <w:lvl w:ilvl="5" w:tplc="0409001B" w:tentative="1">
+      <w:start w:val="1"/>
+      <w:numFmt w:val="lowerRoman"/>
+      <w:lvlText w:val="%6."/>
+      <w:lvlJc w:val="right"/>
+      <w:pPr>
+        <w:ind w:left="4320" w:hanging="180"/>
+      </w:pPr>
+    </w:lvl>
+    <w:lvl w:ilvl="6" w:tplc="0409000F" w:tentative="1">
+      <w:start w:val="1"/>
+      <w:numFmt w:val="decimal"/>
+      <w:lvlText w:val="%7."/>
+      <w:lvlJc w:val="left"/>
+      <w:pPr>
+        <w:ind w:left="5040" w:hanging="360"/>
+      </w:pPr>
+    </w:lvl>
+    <w:lvl w:ilvl="7" w:tplc="04090019" w:tentative="1">
+      <w:start w:val="1"/>
+      <w:numFmt w:val="lowerLetter"/>
+      <w:lvlText w:val="%8."/>
+      <w:lvlJc w:val="left"/>
+      <w:pPr>
+        <w:ind w:left="5760" w:hanging="360"/>
+      </w:pPr>
+    </w:lvl>
+    <w:lvl w:ilvl="8" w:tplc="0409001B" w:tentative="1">
+      <w:start w:val="1"/>
+      <w:numFmt w:val="lowerRoman"/>
+      <w:lvlText w:val="%9."/>
+      <w:lvlJc w:val="right"/>
+      <w:pPr>
+        <w:ind w:left="6480" w:hanging="180"/>
+      </w:pPr>
+    </w:lvl>
+  </w:abstractNum>
+  <w:abstractNum w:abstractNumId="6" w15:restartNumberingAfterBreak="0">
+    <w:nsid w:val="63FF76CB"/>
+    <w:multiLevelType w:val="hybridMultilevel"/>
+    <w:tmpl w:val="A078A3AC"/>
+    <w:lvl w:ilvl="0" w:tplc="0409000F">
+      <w:start w:val="1"/>
+      <w:numFmt w:val="decimal"/>
+      <w:lvlText w:val="%1."/>
+      <w:lvlJc w:val="left"/>
+      <w:pPr>
+        <w:ind w:left="720" w:hanging="360"/>
+      </w:pPr>
+      <w:rPr>
+        <w:rFonts w:hint="default"/>
+      </w:rPr>
+    </w:lvl>
+    <w:lvl w:ilvl="1" w:tplc="04090019" w:tentative="1">
+      <w:start w:val="1"/>
+      <w:numFmt w:val="lowerLetter"/>
+      <w:lvlText w:val="%2."/>
+      <w:lvlJc w:val="left"/>
+      <w:pPr>
+        <w:ind w:left="1440" w:hanging="360"/>
+      </w:pPr>
+    </w:lvl>
+    <w:lvl w:ilvl="2" w:tplc="0409001B" w:tentative="1">
+      <w:start w:val="1"/>
+      <w:numFmt w:val="lowerRoman"/>
+      <w:lvlText w:val="%3."/>
+      <w:lvlJc w:val="right"/>
+      <w:pPr>
+        <w:ind w:left="2160" w:hanging="180"/>
+      </w:pPr>
+    </w:lvl>
+    <w:lvl w:ilvl="3" w:tplc="0409000F" w:tentative="1">
+      <w:start w:val="1"/>
+      <w:numFmt w:val="decimal"/>
+      <w:lvlText w:val="%4."/>
+      <w:lvlJc w:val="left"/>
+      <w:pPr>
+        <w:ind w:left="2880" w:hanging="360"/>
+      </w:pPr>
+    </w:lvl>
+    <w:lvl w:ilvl="4" w:tplc="04090019" w:tentative="1">
+      <w:start w:val="1"/>
+      <w:numFmt w:val="lowerLetter"/>
+      <w:lvlText w:val="%5."/>
+      <w:lvlJc w:val="left"/>
+      <w:pPr>
+        <w:ind w:left="3600" w:hanging="360"/>
+      </w:pPr>
+    </w:lvl>
+    <w:lvl w:ilvl="5" w:tplc="0409001B" w:tentative="1">
+      <w:start w:val="1"/>
+      <w:numFmt w:val="lowerRoman"/>
+      <w:lvlText w:val="%6."/>
+      <w:lvlJc w:val="right"/>
+      <w:pPr>
+        <w:ind w:left="4320" w:hanging="180"/>
+      </w:pPr>
+    </w:lvl>
+    <w:lvl w:ilvl="6" w:tplc="0409000F" w:tentative="1">
+      <w:start w:val="1"/>
+      <w:numFmt w:val="decimal"/>
+      <w:lvlText w:val="%7."/>
+      <w:lvlJc w:val="left"/>
+      <w:pPr>
+        <w:ind w:left="5040" w:hanging="360"/>
+      </w:pPr>
+    </w:lvl>
+    <w:lvl w:ilvl="7" w:tplc="04090019" w:tentative="1">
+      <w:start w:val="1"/>
+      <w:numFmt w:val="lowerLetter"/>
+      <w:lvlText w:val="%8."/>
+      <w:lvlJc w:val="left"/>
+      <w:pPr>
+        <w:ind w:left="5760" w:hanging="360"/>
+      </w:pPr>
+    </w:lvl>
+    <w:lvl w:ilvl="8" w:tplc="0409001B" w:tentative="1">
+      <w:start w:val="1"/>
+      <w:numFmt w:val="lowerRoman"/>
+      <w:lvlText w:val="%9."/>
+      <w:lvlJc w:val="right"/>
+      <w:pPr>
+        <w:ind w:left="6480" w:hanging="180"/>
+      </w:pPr>
+    </w:lvl>
+  </w:abstractNum>
+  <w:abstractNum w:abstractNumId="7" w15:restartNumberingAfterBreak="0">
     <w:nsid w:val="67585A08"/>
     <w:multiLevelType w:val="hybridMultilevel"/>
     <w:tmpl w:val="C6568280"/>
@@ -887,7 +3413,7 @@
       </w:pPr>
     </w:lvl>
   </w:abstractNum>
-  <w:abstractNum w:abstractNumId="2" w15:restartNumberingAfterBreak="0">
+  <w:abstractNum w:abstractNumId="8" w15:restartNumberingAfterBreak="0">
     <w:nsid w:val="699B1D26"/>
     <w:multiLevelType w:val="hybridMultilevel"/>
     <w:tmpl w:val="64E4EF30"/>
@@ -976,14 +3502,332 @@
       </w:pPr>
     </w:lvl>
   </w:abstractNum>
+  <w:abstractNum w:abstractNumId="9" w15:restartNumberingAfterBreak="0">
+    <w:nsid w:val="6D2C7DF0"/>
+    <w:multiLevelType w:val="hybridMultilevel"/>
+    <w:tmpl w:val="760639D8"/>
+    <w:lvl w:ilvl="0" w:tplc="13A620B0">
+      <w:start w:val="1"/>
+      <w:numFmt w:val="bullet"/>
+      <w:lvlText w:val=""/>
+      <w:lvlJc w:val="left"/>
+      <w:pPr>
+        <w:ind w:left="720" w:hanging="360"/>
+      </w:pPr>
+      <w:rPr>
+        <w:rFonts w:ascii="Symbol" w:eastAsiaTheme="minorEastAsia" w:hAnsi="Symbol" w:cstheme="minorBidi" w:hint="default"/>
+      </w:rPr>
+    </w:lvl>
+    <w:lvl w:ilvl="1" w:tplc="04090003" w:tentative="1">
+      <w:start w:val="1"/>
+      <w:numFmt w:val="bullet"/>
+      <w:lvlText w:val="o"/>
+      <w:lvlJc w:val="left"/>
+      <w:pPr>
+        <w:ind w:left="1440" w:hanging="360"/>
+      </w:pPr>
+      <w:rPr>
+        <w:rFonts w:ascii="Courier New" w:hAnsi="Courier New" w:cs="Courier New" w:hint="default"/>
+      </w:rPr>
+    </w:lvl>
+    <w:lvl w:ilvl="2" w:tplc="04090005" w:tentative="1">
+      <w:start w:val="1"/>
+      <w:numFmt w:val="bullet"/>
+      <w:lvlText w:val=""/>
+      <w:lvlJc w:val="left"/>
+      <w:pPr>
+        <w:ind w:left="2160" w:hanging="360"/>
+      </w:pPr>
+      <w:rPr>
+        <w:rFonts w:ascii="Wingdings" w:hAnsi="Wingdings" w:hint="default"/>
+      </w:rPr>
+    </w:lvl>
+    <w:lvl w:ilvl="3" w:tplc="04090001" w:tentative="1">
+      <w:start w:val="1"/>
+      <w:numFmt w:val="bullet"/>
+      <w:lvlText w:val=""/>
+      <w:lvlJc w:val="left"/>
+      <w:pPr>
+        <w:ind w:left="2880" w:hanging="360"/>
+      </w:pPr>
+      <w:rPr>
+        <w:rFonts w:ascii="Symbol" w:hAnsi="Symbol" w:hint="default"/>
+      </w:rPr>
+    </w:lvl>
+    <w:lvl w:ilvl="4" w:tplc="04090003" w:tentative="1">
+      <w:start w:val="1"/>
+      <w:numFmt w:val="bullet"/>
+      <w:lvlText w:val="o"/>
+      <w:lvlJc w:val="left"/>
+      <w:pPr>
+        <w:ind w:left="3600" w:hanging="360"/>
+      </w:pPr>
+      <w:rPr>
+        <w:rFonts w:ascii="Courier New" w:hAnsi="Courier New" w:cs="Courier New" w:hint="default"/>
+      </w:rPr>
+    </w:lvl>
+    <w:lvl w:ilvl="5" w:tplc="04090005" w:tentative="1">
+      <w:start w:val="1"/>
+      <w:numFmt w:val="bullet"/>
+      <w:lvlText w:val=""/>
+      <w:lvlJc w:val="left"/>
+      <w:pPr>
+        <w:ind w:left="4320" w:hanging="360"/>
+      </w:pPr>
+      <w:rPr>
+        <w:rFonts w:ascii="Wingdings" w:hAnsi="Wingdings" w:hint="default"/>
+      </w:rPr>
+    </w:lvl>
+    <w:lvl w:ilvl="6" w:tplc="04090001" w:tentative="1">
+      <w:start w:val="1"/>
+      <w:numFmt w:val="bullet"/>
+      <w:lvlText w:val=""/>
+      <w:lvlJc w:val="left"/>
+      <w:pPr>
+        <w:ind w:left="5040" w:hanging="360"/>
+      </w:pPr>
+      <w:rPr>
+        <w:rFonts w:ascii="Symbol" w:hAnsi="Symbol" w:hint="default"/>
+      </w:rPr>
+    </w:lvl>
+    <w:lvl w:ilvl="7" w:tplc="04090003" w:tentative="1">
+      <w:start w:val="1"/>
+      <w:numFmt w:val="bullet"/>
+      <w:lvlText w:val="o"/>
+      <w:lvlJc w:val="left"/>
+      <w:pPr>
+        <w:ind w:left="5760" w:hanging="360"/>
+      </w:pPr>
+      <w:rPr>
+        <w:rFonts w:ascii="Courier New" w:hAnsi="Courier New" w:cs="Courier New" w:hint="default"/>
+      </w:rPr>
+    </w:lvl>
+    <w:lvl w:ilvl="8" w:tplc="04090005" w:tentative="1">
+      <w:start w:val="1"/>
+      <w:numFmt w:val="bullet"/>
+      <w:lvlText w:val=""/>
+      <w:lvlJc w:val="left"/>
+      <w:pPr>
+        <w:ind w:left="6480" w:hanging="360"/>
+      </w:pPr>
+      <w:rPr>
+        <w:rFonts w:ascii="Wingdings" w:hAnsi="Wingdings" w:hint="default"/>
+      </w:rPr>
+    </w:lvl>
+  </w:abstractNum>
+  <w:abstractNum w:abstractNumId="10" w15:restartNumberingAfterBreak="0">
+    <w:nsid w:val="76697487"/>
+    <w:multiLevelType w:val="hybridMultilevel"/>
+    <w:tmpl w:val="7A16FBC0"/>
+    <w:lvl w:ilvl="0" w:tplc="0409000F">
+      <w:start w:val="1"/>
+      <w:numFmt w:val="decimal"/>
+      <w:lvlText w:val="%1."/>
+      <w:lvlJc w:val="left"/>
+      <w:pPr>
+        <w:ind w:left="720" w:hanging="360"/>
+      </w:pPr>
+      <w:rPr>
+        <w:rFonts w:hint="default"/>
+      </w:rPr>
+    </w:lvl>
+    <w:lvl w:ilvl="1" w:tplc="04090019" w:tentative="1">
+      <w:start w:val="1"/>
+      <w:numFmt w:val="lowerLetter"/>
+      <w:lvlText w:val="%2."/>
+      <w:lvlJc w:val="left"/>
+      <w:pPr>
+        <w:ind w:left="1440" w:hanging="360"/>
+      </w:pPr>
+    </w:lvl>
+    <w:lvl w:ilvl="2" w:tplc="0409001B" w:tentative="1">
+      <w:start w:val="1"/>
+      <w:numFmt w:val="lowerRoman"/>
+      <w:lvlText w:val="%3."/>
+      <w:lvlJc w:val="right"/>
+      <w:pPr>
+        <w:ind w:left="2160" w:hanging="180"/>
+      </w:pPr>
+    </w:lvl>
+    <w:lvl w:ilvl="3" w:tplc="0409000F" w:tentative="1">
+      <w:start w:val="1"/>
+      <w:numFmt w:val="decimal"/>
+      <w:lvlText w:val="%4."/>
+      <w:lvlJc w:val="left"/>
+      <w:pPr>
+        <w:ind w:left="2880" w:hanging="360"/>
+      </w:pPr>
+    </w:lvl>
+    <w:lvl w:ilvl="4" w:tplc="04090019" w:tentative="1">
+      <w:start w:val="1"/>
+      <w:numFmt w:val="lowerLetter"/>
+      <w:lvlText w:val="%5."/>
+      <w:lvlJc w:val="left"/>
+      <w:pPr>
+        <w:ind w:left="3600" w:hanging="360"/>
+      </w:pPr>
+    </w:lvl>
+    <w:lvl w:ilvl="5" w:tplc="0409001B" w:tentative="1">
+      <w:start w:val="1"/>
+      <w:numFmt w:val="lowerRoman"/>
+      <w:lvlText w:val="%6."/>
+      <w:lvlJc w:val="right"/>
+      <w:pPr>
+        <w:ind w:left="4320" w:hanging="180"/>
+      </w:pPr>
+    </w:lvl>
+    <w:lvl w:ilvl="6" w:tplc="0409000F" w:tentative="1">
+      <w:start w:val="1"/>
+      <w:numFmt w:val="decimal"/>
+      <w:lvlText w:val="%7."/>
+      <w:lvlJc w:val="left"/>
+      <w:pPr>
+        <w:ind w:left="5040" w:hanging="360"/>
+      </w:pPr>
+    </w:lvl>
+    <w:lvl w:ilvl="7" w:tplc="04090019" w:tentative="1">
+      <w:start w:val="1"/>
+      <w:numFmt w:val="lowerLetter"/>
+      <w:lvlText w:val="%8."/>
+      <w:lvlJc w:val="left"/>
+      <w:pPr>
+        <w:ind w:left="5760" w:hanging="360"/>
+      </w:pPr>
+    </w:lvl>
+    <w:lvl w:ilvl="8" w:tplc="0409001B" w:tentative="1">
+      <w:start w:val="1"/>
+      <w:numFmt w:val="lowerRoman"/>
+      <w:lvlText w:val="%9."/>
+      <w:lvlJc w:val="right"/>
+      <w:pPr>
+        <w:ind w:left="6480" w:hanging="180"/>
+      </w:pPr>
+    </w:lvl>
+  </w:abstractNum>
+  <w:abstractNum w:abstractNumId="11" w15:restartNumberingAfterBreak="0">
+    <w:nsid w:val="7AF01059"/>
+    <w:multiLevelType w:val="hybridMultilevel"/>
+    <w:tmpl w:val="D674AE86"/>
+    <w:lvl w:ilvl="0" w:tplc="0409000F">
+      <w:start w:val="1"/>
+      <w:numFmt w:val="decimal"/>
+      <w:lvlText w:val="%1."/>
+      <w:lvlJc w:val="left"/>
+      <w:pPr>
+        <w:ind w:left="720" w:hanging="360"/>
+      </w:pPr>
+      <w:rPr>
+        <w:rFonts w:hint="default"/>
+      </w:rPr>
+    </w:lvl>
+    <w:lvl w:ilvl="1" w:tplc="04090019" w:tentative="1">
+      <w:start w:val="1"/>
+      <w:numFmt w:val="lowerLetter"/>
+      <w:lvlText w:val="%2."/>
+      <w:lvlJc w:val="left"/>
+      <w:pPr>
+        <w:ind w:left="1440" w:hanging="360"/>
+      </w:pPr>
+    </w:lvl>
+    <w:lvl w:ilvl="2" w:tplc="0409001B" w:tentative="1">
+      <w:start w:val="1"/>
+      <w:numFmt w:val="lowerRoman"/>
+      <w:lvlText w:val="%3."/>
+      <w:lvlJc w:val="right"/>
+      <w:pPr>
+        <w:ind w:left="2160" w:hanging="180"/>
+      </w:pPr>
+    </w:lvl>
+    <w:lvl w:ilvl="3" w:tplc="0409000F" w:tentative="1">
+      <w:start w:val="1"/>
+      <w:numFmt w:val="decimal"/>
+      <w:lvlText w:val="%4."/>
+      <w:lvlJc w:val="left"/>
+      <w:pPr>
+        <w:ind w:left="2880" w:hanging="360"/>
+      </w:pPr>
+    </w:lvl>
+    <w:lvl w:ilvl="4" w:tplc="04090019" w:tentative="1">
+      <w:start w:val="1"/>
+      <w:numFmt w:val="lowerLetter"/>
+      <w:lvlText w:val="%5."/>
+      <w:lvlJc w:val="left"/>
+      <w:pPr>
+        <w:ind w:left="3600" w:hanging="360"/>
+      </w:pPr>
+    </w:lvl>
+    <w:lvl w:ilvl="5" w:tplc="0409001B" w:tentative="1">
+      <w:start w:val="1"/>
+      <w:numFmt w:val="lowerRoman"/>
+      <w:lvlText w:val="%6."/>
+      <w:lvlJc w:val="right"/>
+      <w:pPr>
+        <w:ind w:left="4320" w:hanging="180"/>
+      </w:pPr>
+    </w:lvl>
+    <w:lvl w:ilvl="6" w:tplc="0409000F" w:tentative="1">
+      <w:start w:val="1"/>
+      <w:numFmt w:val="decimal"/>
+      <w:lvlText w:val="%7."/>
+      <w:lvlJc w:val="left"/>
+      <w:pPr>
+        <w:ind w:left="5040" w:hanging="360"/>
+      </w:pPr>
+    </w:lvl>
+    <w:lvl w:ilvl="7" w:tplc="04090019" w:tentative="1">
+      <w:start w:val="1"/>
+      <w:numFmt w:val="lowerLetter"/>
+      <w:lvlText w:val="%8."/>
+      <w:lvlJc w:val="left"/>
+      <w:pPr>
+        <w:ind w:left="5760" w:hanging="360"/>
+      </w:pPr>
+    </w:lvl>
+    <w:lvl w:ilvl="8" w:tplc="0409001B" w:tentative="1">
+      <w:start w:val="1"/>
+      <w:numFmt w:val="lowerRoman"/>
+      <w:lvlText w:val="%9."/>
+      <w:lvlJc w:val="right"/>
+      <w:pPr>
+        <w:ind w:left="6480" w:hanging="180"/>
+      </w:pPr>
+    </w:lvl>
+  </w:abstractNum>
   <w:num w:numId="1">
-    <w:abstractNumId w:val="1"/>
+    <w:abstractNumId w:val="7"/>
   </w:num>
   <w:num w:numId="2">
     <w:abstractNumId w:val="0"/>
   </w:num>
   <w:num w:numId="3">
+    <w:abstractNumId w:val="8"/>
+  </w:num>
+  <w:num w:numId="4">
+    <w:abstractNumId w:val="11"/>
+  </w:num>
+  <w:num w:numId="5">
+    <w:abstractNumId w:val="10"/>
+  </w:num>
+  <w:num w:numId="6">
     <w:abstractNumId w:val="2"/>
+  </w:num>
+  <w:num w:numId="7">
+    <w:abstractNumId w:val="1"/>
+  </w:num>
+  <w:num w:numId="8">
+    <w:abstractNumId w:val="4"/>
+  </w:num>
+  <w:num w:numId="9">
+    <w:abstractNumId w:val="6"/>
+  </w:num>
+  <w:num w:numId="10">
+    <w:abstractNumId w:val="9"/>
+  </w:num>
+  <w:num w:numId="11">
+    <w:abstractNumId w:val="3"/>
+  </w:num>
+  <w:num w:numId="12">
+    <w:abstractNumId w:val="5"/>
   </w:num>
 </w:numbering>
 </file>
@@ -1409,10 +4253,9 @@
     <w:next w:val="Normal"/>
     <w:link w:val="Heading2Char"/>
     <w:uiPriority w:val="9"/>
-    <w:semiHidden/>
     <w:unhideWhenUsed/>
     <w:qFormat/>
-    <w:rsid w:val="00761D2F"/>
+    <w:rsid w:val="00BE40FE"/>
     <w:pPr>
       <w:keepNext/>
       <w:keepLines/>
@@ -1421,9 +4264,54 @@
     </w:pPr>
     <w:rPr>
       <w:rFonts w:asciiTheme="majorHAnsi" w:eastAsiaTheme="majorEastAsia" w:hAnsiTheme="majorHAnsi" w:cstheme="majorBidi"/>
+      <w:b/>
+      <w:color w:val="0070C0"/>
+      <w:sz w:val="28"/>
+      <w:szCs w:val="26"/>
+    </w:rPr>
+  </w:style>
+  <w:style w:type="paragraph" w:styleId="Heading4">
+    <w:name w:val="heading 4"/>
+    <w:basedOn w:val="Normal"/>
+    <w:next w:val="Normal"/>
+    <w:link w:val="Heading4Char"/>
+    <w:uiPriority w:val="9"/>
+    <w:semiHidden/>
+    <w:unhideWhenUsed/>
+    <w:qFormat/>
+    <w:rsid w:val="00BE40FE"/>
+    <w:pPr>
+      <w:keepNext/>
+      <w:keepLines/>
+      <w:spacing w:before="40" w:after="0"/>
+      <w:outlineLvl w:val="3"/>
+    </w:pPr>
+    <w:rPr>
+      <w:rFonts w:asciiTheme="majorHAnsi" w:eastAsiaTheme="majorEastAsia" w:hAnsiTheme="majorHAnsi" w:cstheme="majorBidi"/>
+      <w:i/>
+      <w:iCs/>
       <w:color w:val="2E74B5" w:themeColor="accent1" w:themeShade="BF"/>
-      <w:sz w:val="26"/>
-      <w:szCs w:val="26"/>
+    </w:rPr>
+  </w:style>
+  <w:style w:type="paragraph" w:styleId="Heading5">
+    <w:name w:val="heading 5"/>
+    <w:basedOn w:val="Normal"/>
+    <w:next w:val="Normal"/>
+    <w:link w:val="Heading5Char"/>
+    <w:uiPriority w:val="9"/>
+    <w:semiHidden/>
+    <w:unhideWhenUsed/>
+    <w:qFormat/>
+    <w:rsid w:val="00BE40FE"/>
+    <w:pPr>
+      <w:keepNext/>
+      <w:keepLines/>
+      <w:spacing w:before="40" w:after="0"/>
+      <w:outlineLvl w:val="4"/>
+    </w:pPr>
+    <w:rPr>
+      <w:rFonts w:asciiTheme="majorHAnsi" w:eastAsiaTheme="majorEastAsia" w:hAnsiTheme="majorHAnsi" w:cstheme="majorBidi"/>
+      <w:color w:val="2E74B5" w:themeColor="accent1" w:themeShade="BF"/>
     </w:rPr>
   </w:style>
   <w:style w:type="character" w:default="1" w:styleId="DefaultParagraphFont">
@@ -1505,13 +4393,39 @@
     <w:basedOn w:val="DefaultParagraphFont"/>
     <w:link w:val="Heading2"/>
     <w:uiPriority w:val="9"/>
+    <w:rsid w:val="00BE40FE"/>
+    <w:rPr>
+      <w:rFonts w:asciiTheme="majorHAnsi" w:eastAsiaTheme="majorEastAsia" w:hAnsiTheme="majorHAnsi" w:cstheme="majorBidi"/>
+      <w:b/>
+      <w:color w:val="0070C0"/>
+      <w:sz w:val="28"/>
+      <w:szCs w:val="26"/>
+    </w:rPr>
+  </w:style>
+  <w:style w:type="character" w:customStyle="1" w:styleId="Heading4Char">
+    <w:name w:val="Heading 4 Char"/>
+    <w:basedOn w:val="DefaultParagraphFont"/>
+    <w:link w:val="Heading4"/>
+    <w:uiPriority w:val="9"/>
     <w:semiHidden/>
-    <w:rsid w:val="00761D2F"/>
+    <w:rsid w:val="00BE40FE"/>
+    <w:rPr>
+      <w:rFonts w:asciiTheme="majorHAnsi" w:eastAsiaTheme="majorEastAsia" w:hAnsiTheme="majorHAnsi" w:cstheme="majorBidi"/>
+      <w:i/>
+      <w:iCs/>
+      <w:color w:val="2E74B5" w:themeColor="accent1" w:themeShade="BF"/>
+    </w:rPr>
+  </w:style>
+  <w:style w:type="character" w:customStyle="1" w:styleId="Heading5Char">
+    <w:name w:val="Heading 5 Char"/>
+    <w:basedOn w:val="DefaultParagraphFont"/>
+    <w:link w:val="Heading5"/>
+    <w:uiPriority w:val="9"/>
+    <w:semiHidden/>
+    <w:rsid w:val="00BE40FE"/>
     <w:rPr>
       <w:rFonts w:asciiTheme="majorHAnsi" w:eastAsiaTheme="majorEastAsia" w:hAnsiTheme="majorHAnsi" w:cstheme="majorBidi"/>
       <w:color w:val="2E74B5" w:themeColor="accent1" w:themeShade="BF"/>
-      <w:sz w:val="26"/>
-      <w:szCs w:val="26"/>
     </w:rPr>
   </w:style>
 </w:styles>

</xml_diff>